<commit_message>
IoT.Lab3 Modificare filtre, ARC.Lab4
</commit_message>
<xml_diff>
--- a/Semestrul_7/Internetul_Lucrurilor (IoT)/Laborator/Laborator3/TI212_MunteanMihai_Laborator3.docx
+++ b/Semestrul_7/Internetul_Lucrurilor (IoT)/Laborator/Laborator3/TI212_MunteanMihai_Laborator3.docx
@@ -2792,21 +2792,7 @@
         <w:rPr>
           <w:lang w:val="en-US"/>
         </w:rPr>
-        <w:t xml:space="preserve"> </w:t>
-      </w:r>
-      <w:proofErr w:type="gramStart"/>
-      <w:r>
-        <w:rPr>
-          <w:lang w:val="en-US"/>
-        </w:rPr>
-        <w:t>un ADC</w:t>
-      </w:r>
-      <w:proofErr w:type="gramEnd"/>
-      <w:r>
-        <w:rPr>
-          <w:lang w:val="en-US"/>
-        </w:rPr>
-        <w:t>.</w:t>
+        <w:t xml:space="preserve"> un ADC.</w:t>
       </w:r>
     </w:p>
     <w:p>
@@ -3484,42 +3470,24 @@
           <w:bCs/>
           <w:lang w:val="en-US"/>
         </w:rPr>
-        <w:t xml:space="preserve"> </w:t>
-      </w:r>
-      <w:proofErr w:type="gramStart"/>
+        <w:t xml:space="preserve"> a ADC-</w:t>
+      </w:r>
+      <w:proofErr w:type="spellStart"/>
       <w:r>
         <w:rPr>
           <w:b/>
           <w:bCs/>
           <w:lang w:val="en-US"/>
         </w:rPr>
-        <w:t>a</w:t>
-      </w:r>
-      <w:proofErr w:type="gramEnd"/>
+        <w:t>ului</w:t>
+      </w:r>
+      <w:proofErr w:type="spellEnd"/>
       <w:r>
         <w:rPr>
           <w:b/>
           <w:bCs/>
           <w:lang w:val="en-US"/>
         </w:rPr>
-        <w:t xml:space="preserve"> ADC-</w:t>
-      </w:r>
-      <w:proofErr w:type="spellStart"/>
-      <w:r>
-        <w:rPr>
-          <w:b/>
-          <w:bCs/>
-          <w:lang w:val="en-US"/>
-        </w:rPr>
-        <w:t>ului</w:t>
-      </w:r>
-      <w:proofErr w:type="spellEnd"/>
-      <w:r>
-        <w:rPr>
-          <w:b/>
-          <w:bCs/>
-          <w:lang w:val="en-US"/>
-        </w:rPr>
         <w:t xml:space="preserve"> (ADC_MAX)</w:t>
       </w:r>
       <w:r>
@@ -3610,21 +3578,7 @@
         <w:rPr>
           <w:lang w:val="en-US"/>
         </w:rPr>
-        <w:t xml:space="preserve">, </w:t>
-      </w:r>
-      <w:proofErr w:type="gramStart"/>
-      <w:r>
-        <w:rPr>
-          <w:lang w:val="en-US"/>
-        </w:rPr>
-        <w:t>un ADC</w:t>
-      </w:r>
-      <w:proofErr w:type="gramEnd"/>
-      <w:r>
-        <w:rPr>
-          <w:lang w:val="en-US"/>
-        </w:rPr>
-        <w:t xml:space="preserve"> de 10 </w:t>
+        <w:t xml:space="preserve">, un ADC de 10 </w:t>
       </w:r>
       <w:proofErr w:type="spellStart"/>
       <w:r>
@@ -3928,49 +3882,7 @@
         <w:rPr>
           <w:lang w:val="en-US"/>
         </w:rPr>
-        <w:t xml:space="preserve"> </w:t>
-      </w:r>
-      <w:proofErr w:type="spellStart"/>
-      <w:r>
-        <w:rPr>
-          <w:lang w:val="en-US"/>
-        </w:rPr>
-        <w:t>este</w:t>
-      </w:r>
-      <w:proofErr w:type="spellEnd"/>
-      <w:r>
-        <w:rPr>
-          <w:lang w:val="en-US"/>
-        </w:rPr>
-        <w:t xml:space="preserve"> </w:t>
-      </w:r>
-      <w:proofErr w:type="spellStart"/>
-      <w:r>
-        <w:rPr>
-          <w:lang w:val="en-US"/>
-        </w:rPr>
-        <w:t>valoarea</w:t>
-      </w:r>
-      <w:proofErr w:type="spellEnd"/>
-      <w:r>
-        <w:rPr>
-          <w:lang w:val="en-US"/>
-        </w:rPr>
-        <w:t xml:space="preserve"> </w:t>
-      </w:r>
-      <w:proofErr w:type="spellStart"/>
-      <w:r>
-        <w:rPr>
-          <w:lang w:val="en-US"/>
-        </w:rPr>
-        <w:t>citită</w:t>
-      </w:r>
-      <w:proofErr w:type="spellEnd"/>
-      <w:r>
-        <w:rPr>
-          <w:lang w:val="en-US"/>
-        </w:rPr>
-        <w:t xml:space="preserve"> de la ADC, </w:t>
+        <w:t xml:space="preserve"> este valoarea citită de la ADC, </w:t>
       </w:r>
       <m:oMath>
         <m:sSub>
@@ -4214,21 +4126,7 @@
         <w:rPr>
           <w:lang w:val="en-US"/>
         </w:rPr>
-        <w:t xml:space="preserve"> </w:t>
-      </w:r>
-      <w:proofErr w:type="gramStart"/>
-      <w:r>
-        <w:rPr>
-          <w:lang w:val="en-US"/>
-        </w:rPr>
-        <w:t>un ADC</w:t>
-      </w:r>
-      <w:proofErr w:type="gramEnd"/>
-      <w:r>
-        <w:rPr>
-          <w:lang w:val="en-US"/>
-        </w:rPr>
-        <w:t xml:space="preserve"> de 10 </w:t>
+        <w:t xml:space="preserve"> un ADC de 10 </w:t>
       </w:r>
       <w:proofErr w:type="spellStart"/>
       <w:r>
@@ -5291,16 +5189,7 @@
             <w:rPr>
               <w:rFonts w:ascii="Cambria Math" w:eastAsiaTheme="majorEastAsia" w:hAnsi="Cambria Math"/>
             </w:rPr>
-            <m:t>​</m:t>
-          </m:r>
-          <m:r>
-            <m:rPr>
-              <m:sty m:val="p"/>
-            </m:rPr>
-            <w:rPr>
-              <w:rFonts w:ascii="Cambria Math" w:eastAsiaTheme="majorEastAsia" w:hAnsi="Cambria Math"/>
-            </w:rPr>
-            <m:t>*(</m:t>
+            <m:t>​*(</m:t>
           </m:r>
           <m:f>
             <m:fPr>
@@ -6661,13 +6550,7 @@
         <w:rPr>
           <w:lang w:val="en-US"/>
         </w:rPr>
-        <w:t>” (Salt and Pepper Noise Filter)</w:t>
-      </w:r>
-      <w:r>
-        <w:rPr>
-          <w:lang w:val="en-US"/>
-        </w:rPr>
-        <w:t xml:space="preserve">, </w:t>
+        <w:t xml:space="preserve">” (Salt and Pepper Noise Filter), </w:t>
       </w:r>
       <w:proofErr w:type="spellStart"/>
       <w:r>
@@ -6757,13 +6640,7 @@
         <w:rPr>
           <w:lang w:val="en-US"/>
         </w:rPr>
-        <w:t xml:space="preserve"> </w:t>
-      </w:r>
-      <w:r>
-        <w:rPr>
-          <w:lang w:val="en-US"/>
-        </w:rPr>
-        <w:t xml:space="preserve">ca </w:t>
+        <w:t xml:space="preserve"> ca </w:t>
       </w:r>
       <w:proofErr w:type="spellStart"/>
       <w:r>
@@ -7008,17 +6885,577 @@
       <w:pPr>
         <w:pStyle w:val="Textdebaz"/>
         <w:ind w:firstLine="720"/>
-      </w:pPr>
-      <w:r>
-        <w:t>Filtrul de zgomot „sare și piper” este utilizat pentru a elimina aceste erori brute din semnalul achiziționat. Un filtru mediu (median) este deseori folosit pentru a detecta și elimina aceste valori anormale:</w:t>
+        <w:rPr>
+          <w:lang w:val="en-US"/>
+        </w:rPr>
+      </w:pPr>
+      <w:proofErr w:type="spellStart"/>
+      <w:r>
+        <w:rPr>
+          <w:lang w:val="en-US"/>
+        </w:rPr>
+        <w:t>Filtrul</w:t>
+      </w:r>
+      <w:proofErr w:type="spellEnd"/>
+      <w:r>
+        <w:rPr>
+          <w:lang w:val="en-US"/>
+        </w:rPr>
+        <w:t xml:space="preserve"> de </w:t>
+      </w:r>
+      <w:proofErr w:type="spellStart"/>
+      <w:r>
+        <w:rPr>
+          <w:lang w:val="en-US"/>
+        </w:rPr>
+        <w:t>zgomot</w:t>
+      </w:r>
+      <w:proofErr w:type="spellEnd"/>
+      <w:r>
+        <w:rPr>
+          <w:lang w:val="en-US"/>
+        </w:rPr>
+        <w:t xml:space="preserve"> „</w:t>
+      </w:r>
+      <w:proofErr w:type="spellStart"/>
+      <w:r>
+        <w:rPr>
+          <w:lang w:val="en-US"/>
+        </w:rPr>
+        <w:t>sare</w:t>
+      </w:r>
+      <w:proofErr w:type="spellEnd"/>
+      <w:r>
+        <w:rPr>
+          <w:lang w:val="en-US"/>
+        </w:rPr>
+        <w:t xml:space="preserve"> </w:t>
+      </w:r>
+      <w:proofErr w:type="spellStart"/>
+      <w:r>
+        <w:rPr>
+          <w:lang w:val="en-US"/>
+        </w:rPr>
+        <w:t>și</w:t>
+      </w:r>
+      <w:proofErr w:type="spellEnd"/>
+      <w:r>
+        <w:rPr>
+          <w:lang w:val="en-US"/>
+        </w:rPr>
+        <w:t xml:space="preserve"> piper” </w:t>
+      </w:r>
+      <w:proofErr w:type="spellStart"/>
+      <w:r>
+        <w:rPr>
+          <w:lang w:val="en-US"/>
+        </w:rPr>
+        <w:t>este</w:t>
+      </w:r>
+      <w:proofErr w:type="spellEnd"/>
+      <w:r>
+        <w:rPr>
+          <w:lang w:val="en-US"/>
+        </w:rPr>
+        <w:t xml:space="preserve"> </w:t>
+      </w:r>
+      <w:proofErr w:type="spellStart"/>
+      <w:r>
+        <w:rPr>
+          <w:lang w:val="en-US"/>
+        </w:rPr>
+        <w:t>utilizat</w:t>
+      </w:r>
+      <w:proofErr w:type="spellEnd"/>
+      <w:r>
+        <w:rPr>
+          <w:lang w:val="en-US"/>
+        </w:rPr>
+        <w:t xml:space="preserve"> </w:t>
+      </w:r>
+      <w:proofErr w:type="spellStart"/>
+      <w:r>
+        <w:rPr>
+          <w:lang w:val="en-US"/>
+        </w:rPr>
+        <w:t>pentru</w:t>
+      </w:r>
+      <w:proofErr w:type="spellEnd"/>
+      <w:r>
+        <w:rPr>
+          <w:lang w:val="en-US"/>
+        </w:rPr>
+        <w:t xml:space="preserve"> a </w:t>
+      </w:r>
+      <w:proofErr w:type="spellStart"/>
+      <w:r>
+        <w:rPr>
+          <w:lang w:val="en-US"/>
+        </w:rPr>
+        <w:t>elimina</w:t>
+      </w:r>
+      <w:proofErr w:type="spellEnd"/>
+      <w:r>
+        <w:rPr>
+          <w:lang w:val="en-US"/>
+        </w:rPr>
+        <w:t xml:space="preserve"> </w:t>
+      </w:r>
+      <w:proofErr w:type="spellStart"/>
+      <w:r>
+        <w:rPr>
+          <w:lang w:val="en-US"/>
+        </w:rPr>
+        <w:t>aceste</w:t>
+      </w:r>
+      <w:proofErr w:type="spellEnd"/>
+      <w:r>
+        <w:rPr>
+          <w:lang w:val="en-US"/>
+        </w:rPr>
+        <w:t xml:space="preserve"> </w:t>
+      </w:r>
+      <w:proofErr w:type="spellStart"/>
+      <w:r>
+        <w:rPr>
+          <w:lang w:val="en-US"/>
+        </w:rPr>
+        <w:t>erori</w:t>
+      </w:r>
+      <w:proofErr w:type="spellEnd"/>
+      <w:r>
+        <w:rPr>
+          <w:lang w:val="en-US"/>
+        </w:rPr>
+        <w:t xml:space="preserve"> brute din </w:t>
+      </w:r>
+      <w:proofErr w:type="spellStart"/>
+      <w:r>
+        <w:rPr>
+          <w:lang w:val="en-US"/>
+        </w:rPr>
+        <w:t>semnalul</w:t>
+      </w:r>
+      <w:proofErr w:type="spellEnd"/>
+      <w:r>
+        <w:rPr>
+          <w:lang w:val="en-US"/>
+        </w:rPr>
+        <w:t xml:space="preserve"> </w:t>
+      </w:r>
+      <w:proofErr w:type="spellStart"/>
+      <w:r>
+        <w:rPr>
+          <w:lang w:val="en-US"/>
+        </w:rPr>
+        <w:t>achiziționat</w:t>
+      </w:r>
+      <w:proofErr w:type="spellEnd"/>
+      <w:r>
+        <w:rPr>
+          <w:lang w:val="en-US"/>
+        </w:rPr>
+        <w:t xml:space="preserve">. Un </w:t>
+      </w:r>
+      <w:proofErr w:type="spellStart"/>
+      <w:r>
+        <w:rPr>
+          <w:lang w:val="en-US"/>
+        </w:rPr>
+        <w:t>filtru</w:t>
+      </w:r>
+      <w:proofErr w:type="spellEnd"/>
+      <w:r>
+        <w:rPr>
+          <w:lang w:val="en-US"/>
+        </w:rPr>
+        <w:t xml:space="preserve"> </w:t>
+      </w:r>
+      <w:proofErr w:type="spellStart"/>
+      <w:r>
+        <w:rPr>
+          <w:lang w:val="en-US"/>
+        </w:rPr>
+        <w:t>mediu</w:t>
+      </w:r>
+      <w:proofErr w:type="spellEnd"/>
+      <w:r>
+        <w:rPr>
+          <w:lang w:val="en-US"/>
+        </w:rPr>
+        <w:t xml:space="preserve"> (median) </w:t>
+      </w:r>
+      <w:proofErr w:type="spellStart"/>
+      <w:r>
+        <w:rPr>
+          <w:lang w:val="en-US"/>
+        </w:rPr>
+        <w:t>este</w:t>
+      </w:r>
+      <w:proofErr w:type="spellEnd"/>
+      <w:r>
+        <w:rPr>
+          <w:lang w:val="en-US"/>
+        </w:rPr>
+        <w:t xml:space="preserve"> </w:t>
+      </w:r>
+      <w:proofErr w:type="spellStart"/>
+      <w:r>
+        <w:rPr>
+          <w:lang w:val="en-US"/>
+        </w:rPr>
+        <w:t>deseori</w:t>
+      </w:r>
+      <w:proofErr w:type="spellEnd"/>
+      <w:r>
+        <w:rPr>
+          <w:lang w:val="en-US"/>
+        </w:rPr>
+        <w:t xml:space="preserve"> </w:t>
+      </w:r>
+      <w:proofErr w:type="spellStart"/>
+      <w:r>
+        <w:rPr>
+          <w:lang w:val="en-US"/>
+        </w:rPr>
+        <w:t>folosit</w:t>
+      </w:r>
+      <w:proofErr w:type="spellEnd"/>
+      <w:r>
+        <w:rPr>
+          <w:lang w:val="en-US"/>
+        </w:rPr>
+        <w:t xml:space="preserve"> </w:t>
+      </w:r>
+      <w:proofErr w:type="spellStart"/>
+      <w:r>
+        <w:rPr>
+          <w:lang w:val="en-US"/>
+        </w:rPr>
+        <w:t>pentru</w:t>
+      </w:r>
+      <w:proofErr w:type="spellEnd"/>
+      <w:r>
+        <w:rPr>
+          <w:lang w:val="en-US"/>
+        </w:rPr>
+        <w:t xml:space="preserve"> a </w:t>
+      </w:r>
+      <w:proofErr w:type="spellStart"/>
+      <w:r>
+        <w:rPr>
+          <w:lang w:val="en-US"/>
+        </w:rPr>
+        <w:t>detecta</w:t>
+      </w:r>
+      <w:proofErr w:type="spellEnd"/>
+      <w:r>
+        <w:rPr>
+          <w:lang w:val="en-US"/>
+        </w:rPr>
+        <w:t xml:space="preserve"> </w:t>
+      </w:r>
+      <w:proofErr w:type="spellStart"/>
+      <w:r>
+        <w:rPr>
+          <w:lang w:val="en-US"/>
+        </w:rPr>
+        <w:t>și</w:t>
+      </w:r>
+      <w:proofErr w:type="spellEnd"/>
+      <w:r>
+        <w:rPr>
+          <w:lang w:val="en-US"/>
+        </w:rPr>
+        <w:t xml:space="preserve"> </w:t>
+      </w:r>
+      <w:proofErr w:type="spellStart"/>
+      <w:r>
+        <w:rPr>
+          <w:lang w:val="en-US"/>
+        </w:rPr>
+        <w:t>elimina</w:t>
+      </w:r>
+      <w:proofErr w:type="spellEnd"/>
+      <w:r>
+        <w:rPr>
+          <w:lang w:val="en-US"/>
+        </w:rPr>
+        <w:t xml:space="preserve"> </w:t>
+      </w:r>
+      <w:proofErr w:type="spellStart"/>
+      <w:r>
+        <w:rPr>
+          <w:lang w:val="en-US"/>
+        </w:rPr>
+        <w:t>aceste</w:t>
+      </w:r>
+      <w:proofErr w:type="spellEnd"/>
+      <w:r>
+        <w:rPr>
+          <w:lang w:val="en-US"/>
+        </w:rPr>
+        <w:t xml:space="preserve"> </w:t>
+      </w:r>
+      <w:proofErr w:type="spellStart"/>
+      <w:r>
+        <w:rPr>
+          <w:lang w:val="en-US"/>
+        </w:rPr>
+        <w:t>valori</w:t>
+      </w:r>
+      <w:proofErr w:type="spellEnd"/>
+      <w:r>
+        <w:rPr>
+          <w:lang w:val="en-US"/>
+        </w:rPr>
+        <w:t xml:space="preserve"> </w:t>
+      </w:r>
+      <w:proofErr w:type="spellStart"/>
+      <w:r>
+        <w:rPr>
+          <w:lang w:val="en-US"/>
+        </w:rPr>
+        <w:t>anormale</w:t>
+      </w:r>
+      <w:proofErr w:type="spellEnd"/>
+      <w:r>
+        <w:rPr>
+          <w:lang w:val="en-US"/>
+        </w:rPr>
+        <w:t>:</w:t>
       </w:r>
     </w:p>
     <w:p>
       <w:pPr>
         <w:pStyle w:val="Textdebaz"/>
-      </w:pPr>
-      <w:r>
-        <w:t>Filtrul median ia un grup de valori înregistrate într-o fereastră de timp și selectează valoarea mediană, eliminând astfel influența valorilor extreme.</w:t>
+        <w:rPr>
+          <w:lang w:val="en-US"/>
+        </w:rPr>
+      </w:pPr>
+      <w:proofErr w:type="spellStart"/>
+      <w:r>
+        <w:rPr>
+          <w:lang w:val="en-US"/>
+        </w:rPr>
+        <w:t>Filtrul</w:t>
+      </w:r>
+      <w:proofErr w:type="spellEnd"/>
+      <w:r>
+        <w:rPr>
+          <w:lang w:val="en-US"/>
+        </w:rPr>
+        <w:t xml:space="preserve"> median </w:t>
+      </w:r>
+      <w:proofErr w:type="spellStart"/>
+      <w:r>
+        <w:rPr>
+          <w:lang w:val="en-US"/>
+        </w:rPr>
+        <w:t>ia</w:t>
+      </w:r>
+      <w:proofErr w:type="spellEnd"/>
+      <w:r>
+        <w:rPr>
+          <w:lang w:val="en-US"/>
+        </w:rPr>
+        <w:t xml:space="preserve"> un </w:t>
+      </w:r>
+      <w:proofErr w:type="spellStart"/>
+      <w:r>
+        <w:rPr>
+          <w:lang w:val="en-US"/>
+        </w:rPr>
+        <w:t>grup</w:t>
+      </w:r>
+      <w:proofErr w:type="spellEnd"/>
+      <w:r>
+        <w:rPr>
+          <w:lang w:val="en-US"/>
+        </w:rPr>
+        <w:t xml:space="preserve"> de </w:t>
+      </w:r>
+      <w:proofErr w:type="spellStart"/>
+      <w:r>
+        <w:rPr>
+          <w:lang w:val="en-US"/>
+        </w:rPr>
+        <w:t>valori</w:t>
+      </w:r>
+      <w:proofErr w:type="spellEnd"/>
+      <w:r>
+        <w:rPr>
+          <w:lang w:val="en-US"/>
+        </w:rPr>
+        <w:t xml:space="preserve"> </w:t>
+      </w:r>
+      <w:proofErr w:type="spellStart"/>
+      <w:r>
+        <w:rPr>
+          <w:lang w:val="en-US"/>
+        </w:rPr>
+        <w:t>înregistrate</w:t>
+      </w:r>
+      <w:proofErr w:type="spellEnd"/>
+      <w:r>
+        <w:rPr>
+          <w:lang w:val="en-US"/>
+        </w:rPr>
+        <w:t xml:space="preserve"> </w:t>
+      </w:r>
+      <w:proofErr w:type="spellStart"/>
+      <w:r>
+        <w:rPr>
+          <w:lang w:val="en-US"/>
+        </w:rPr>
+        <w:t>într</w:t>
+      </w:r>
+      <w:proofErr w:type="spellEnd"/>
+      <w:r>
+        <w:rPr>
+          <w:lang w:val="en-US"/>
+        </w:rPr>
+        <w:t xml:space="preserve">-o </w:t>
+      </w:r>
+      <w:proofErr w:type="spellStart"/>
+      <w:r>
+        <w:rPr>
+          <w:lang w:val="en-US"/>
+        </w:rPr>
+        <w:t>fereastră</w:t>
+      </w:r>
+      <w:proofErr w:type="spellEnd"/>
+      <w:r>
+        <w:rPr>
+          <w:lang w:val="en-US"/>
+        </w:rPr>
+        <w:t xml:space="preserve"> de </w:t>
+      </w:r>
+      <w:proofErr w:type="spellStart"/>
+      <w:r>
+        <w:rPr>
+          <w:lang w:val="en-US"/>
+        </w:rPr>
+        <w:t>timp</w:t>
+      </w:r>
+      <w:proofErr w:type="spellEnd"/>
+      <w:r>
+        <w:rPr>
+          <w:lang w:val="en-US"/>
+        </w:rPr>
+        <w:t xml:space="preserve"> </w:t>
+      </w:r>
+      <w:proofErr w:type="spellStart"/>
+      <w:r>
+        <w:rPr>
+          <w:lang w:val="en-US"/>
+        </w:rPr>
+        <w:t>și</w:t>
+      </w:r>
+      <w:proofErr w:type="spellEnd"/>
+      <w:r>
+        <w:rPr>
+          <w:lang w:val="en-US"/>
+        </w:rPr>
+        <w:t xml:space="preserve"> </w:t>
+      </w:r>
+      <w:proofErr w:type="spellStart"/>
+      <w:r>
+        <w:rPr>
+          <w:lang w:val="en-US"/>
+        </w:rPr>
+        <w:t>selectează</w:t>
+      </w:r>
+      <w:proofErr w:type="spellEnd"/>
+      <w:r>
+        <w:rPr>
+          <w:lang w:val="en-US"/>
+        </w:rPr>
+        <w:t xml:space="preserve"> </w:t>
+      </w:r>
+      <w:proofErr w:type="spellStart"/>
+      <w:r>
+        <w:rPr>
+          <w:lang w:val="en-US"/>
+        </w:rPr>
+        <w:t>valoarea</w:t>
+      </w:r>
+      <w:proofErr w:type="spellEnd"/>
+      <w:r>
+        <w:rPr>
+          <w:lang w:val="en-US"/>
+        </w:rPr>
+        <w:t xml:space="preserve"> </w:t>
+      </w:r>
+      <w:proofErr w:type="spellStart"/>
+      <w:r>
+        <w:rPr>
+          <w:lang w:val="en-US"/>
+        </w:rPr>
+        <w:t>mediană</w:t>
+      </w:r>
+      <w:proofErr w:type="spellEnd"/>
+      <w:r>
+        <w:rPr>
+          <w:lang w:val="en-US"/>
+        </w:rPr>
+        <w:t xml:space="preserve">, </w:t>
+      </w:r>
+      <w:proofErr w:type="spellStart"/>
+      <w:r>
+        <w:rPr>
+          <w:lang w:val="en-US"/>
+        </w:rPr>
+        <w:t>eliminând</w:t>
+      </w:r>
+      <w:proofErr w:type="spellEnd"/>
+      <w:r>
+        <w:rPr>
+          <w:lang w:val="en-US"/>
+        </w:rPr>
+        <w:t xml:space="preserve"> </w:t>
+      </w:r>
+      <w:proofErr w:type="spellStart"/>
+      <w:r>
+        <w:rPr>
+          <w:lang w:val="en-US"/>
+        </w:rPr>
+        <w:t>astfel</w:t>
+      </w:r>
+      <w:proofErr w:type="spellEnd"/>
+      <w:r>
+        <w:rPr>
+          <w:lang w:val="en-US"/>
+        </w:rPr>
+        <w:t xml:space="preserve"> </w:t>
+      </w:r>
+      <w:proofErr w:type="spellStart"/>
+      <w:r>
+        <w:rPr>
+          <w:lang w:val="en-US"/>
+        </w:rPr>
+        <w:t>influența</w:t>
+      </w:r>
+      <w:proofErr w:type="spellEnd"/>
+      <w:r>
+        <w:rPr>
+          <w:lang w:val="en-US"/>
+        </w:rPr>
+        <w:t xml:space="preserve"> </w:t>
+      </w:r>
+      <w:proofErr w:type="spellStart"/>
+      <w:r>
+        <w:rPr>
+          <w:lang w:val="en-US"/>
+        </w:rPr>
+        <w:t>valorilor</w:t>
+      </w:r>
+      <w:proofErr w:type="spellEnd"/>
+      <w:r>
+        <w:rPr>
+          <w:lang w:val="en-US"/>
+        </w:rPr>
+        <w:t xml:space="preserve"> extreme.</w:t>
       </w:r>
     </w:p>
     <w:p>
@@ -7286,6 +7723,9 @@
       <w:pPr>
         <w:pStyle w:val="Textdebaz"/>
         <w:ind w:firstLine="720"/>
+        <w:rPr>
+          <w:lang w:val="en-US"/>
+        </w:rPr>
       </w:pPr>
       <w:proofErr w:type="spellStart"/>
       <w:r>
@@ -7337,13 +7777,7 @@
         <w:rPr>
           <w:lang w:val="en-US"/>
         </w:rPr>
-        <w:t xml:space="preserve"> (Weighted Moving Average Filter)</w:t>
-      </w:r>
-      <w:r>
-        <w:rPr>
-          <w:lang w:val="en-US"/>
-        </w:rPr>
-        <w:t xml:space="preserve"> </w:t>
+        <w:t xml:space="preserve"> (Weighted Moving Average Filter) </w:t>
       </w:r>
       <w:proofErr w:type="spellStart"/>
       <w:r>
@@ -7541,14 +7975,355 @@
         </w:rPr>
         <w:t xml:space="preserve">. </w:t>
       </w:r>
-      <w:r>
-        <w:t>Acesta calculează media unui grup de mostre (date de la senzor), dar atribuie fiecărei mostre o greutate (pondere) diferită, în funcție de cât de recentă este mostra</w:t>
-      </w:r>
-      <w:r>
-        <w:t xml:space="preserve"> (cu cât mai recent cu atât mai mare este ponderea)</w:t>
-      </w:r>
-      <w:r>
-        <w:t>.</w:t>
+      <w:proofErr w:type="spellStart"/>
+      <w:r>
+        <w:rPr>
+          <w:lang w:val="en-US"/>
+        </w:rPr>
+        <w:t>Acesta</w:t>
+      </w:r>
+      <w:proofErr w:type="spellEnd"/>
+      <w:r>
+        <w:rPr>
+          <w:lang w:val="en-US"/>
+        </w:rPr>
+        <w:t xml:space="preserve"> </w:t>
+      </w:r>
+      <w:proofErr w:type="spellStart"/>
+      <w:r>
+        <w:rPr>
+          <w:lang w:val="en-US"/>
+        </w:rPr>
+        <w:t>calculează</w:t>
+      </w:r>
+      <w:proofErr w:type="spellEnd"/>
+      <w:r>
+        <w:rPr>
+          <w:lang w:val="en-US"/>
+        </w:rPr>
+        <w:t xml:space="preserve"> media </w:t>
+      </w:r>
+      <w:proofErr w:type="spellStart"/>
+      <w:r>
+        <w:rPr>
+          <w:lang w:val="en-US"/>
+        </w:rPr>
+        <w:t>unui</w:t>
+      </w:r>
+      <w:proofErr w:type="spellEnd"/>
+      <w:r>
+        <w:rPr>
+          <w:lang w:val="en-US"/>
+        </w:rPr>
+        <w:t xml:space="preserve"> </w:t>
+      </w:r>
+      <w:proofErr w:type="spellStart"/>
+      <w:r>
+        <w:rPr>
+          <w:lang w:val="en-US"/>
+        </w:rPr>
+        <w:t>grup</w:t>
+      </w:r>
+      <w:proofErr w:type="spellEnd"/>
+      <w:r>
+        <w:rPr>
+          <w:lang w:val="en-US"/>
+        </w:rPr>
+        <w:t xml:space="preserve"> de </w:t>
+      </w:r>
+      <w:proofErr w:type="spellStart"/>
+      <w:r>
+        <w:rPr>
+          <w:lang w:val="en-US"/>
+        </w:rPr>
+        <w:t>mostre</w:t>
+      </w:r>
+      <w:proofErr w:type="spellEnd"/>
+      <w:r>
+        <w:rPr>
+          <w:lang w:val="en-US"/>
+        </w:rPr>
+        <w:t xml:space="preserve"> (date de la </w:t>
+      </w:r>
+      <w:proofErr w:type="spellStart"/>
+      <w:r>
+        <w:rPr>
+          <w:lang w:val="en-US"/>
+        </w:rPr>
+        <w:t>senzor</w:t>
+      </w:r>
+      <w:proofErr w:type="spellEnd"/>
+      <w:r>
+        <w:rPr>
+          <w:lang w:val="en-US"/>
+        </w:rPr>
+        <w:t xml:space="preserve">), </w:t>
+      </w:r>
+      <w:proofErr w:type="spellStart"/>
+      <w:r>
+        <w:rPr>
+          <w:lang w:val="en-US"/>
+        </w:rPr>
+        <w:t>dar</w:t>
+      </w:r>
+      <w:proofErr w:type="spellEnd"/>
+      <w:r>
+        <w:rPr>
+          <w:lang w:val="en-US"/>
+        </w:rPr>
+        <w:t xml:space="preserve"> </w:t>
+      </w:r>
+      <w:proofErr w:type="spellStart"/>
+      <w:r>
+        <w:rPr>
+          <w:lang w:val="en-US"/>
+        </w:rPr>
+        <w:t>atribuie</w:t>
+      </w:r>
+      <w:proofErr w:type="spellEnd"/>
+      <w:r>
+        <w:rPr>
+          <w:lang w:val="en-US"/>
+        </w:rPr>
+        <w:t xml:space="preserve"> </w:t>
+      </w:r>
+      <w:proofErr w:type="spellStart"/>
+      <w:r>
+        <w:rPr>
+          <w:lang w:val="en-US"/>
+        </w:rPr>
+        <w:t>fiecărei</w:t>
+      </w:r>
+      <w:proofErr w:type="spellEnd"/>
+      <w:r>
+        <w:rPr>
+          <w:lang w:val="en-US"/>
+        </w:rPr>
+        <w:t xml:space="preserve"> </w:t>
+      </w:r>
+      <w:proofErr w:type="spellStart"/>
+      <w:r>
+        <w:rPr>
+          <w:lang w:val="en-US"/>
+        </w:rPr>
+        <w:t>mostre</w:t>
+      </w:r>
+      <w:proofErr w:type="spellEnd"/>
+      <w:r>
+        <w:rPr>
+          <w:lang w:val="en-US"/>
+        </w:rPr>
+        <w:t xml:space="preserve"> o </w:t>
+      </w:r>
+      <w:proofErr w:type="spellStart"/>
+      <w:r>
+        <w:rPr>
+          <w:lang w:val="en-US"/>
+        </w:rPr>
+        <w:t>greutate</w:t>
+      </w:r>
+      <w:proofErr w:type="spellEnd"/>
+      <w:r>
+        <w:rPr>
+          <w:lang w:val="en-US"/>
+        </w:rPr>
+        <w:t xml:space="preserve"> (</w:t>
+      </w:r>
+      <w:proofErr w:type="spellStart"/>
+      <w:r>
+        <w:rPr>
+          <w:lang w:val="en-US"/>
+        </w:rPr>
+        <w:t>pondere</w:t>
+      </w:r>
+      <w:proofErr w:type="spellEnd"/>
+      <w:r>
+        <w:rPr>
+          <w:lang w:val="en-US"/>
+        </w:rPr>
+        <w:t xml:space="preserve">) </w:t>
+      </w:r>
+      <w:proofErr w:type="spellStart"/>
+      <w:r>
+        <w:rPr>
+          <w:lang w:val="en-US"/>
+        </w:rPr>
+        <w:t>diferită</w:t>
+      </w:r>
+      <w:proofErr w:type="spellEnd"/>
+      <w:r>
+        <w:rPr>
+          <w:lang w:val="en-US"/>
+        </w:rPr>
+        <w:t xml:space="preserve">, </w:t>
+      </w:r>
+      <w:proofErr w:type="spellStart"/>
+      <w:r>
+        <w:rPr>
+          <w:lang w:val="en-US"/>
+        </w:rPr>
+        <w:t>în</w:t>
+      </w:r>
+      <w:proofErr w:type="spellEnd"/>
+      <w:r>
+        <w:rPr>
+          <w:lang w:val="en-US"/>
+        </w:rPr>
+        <w:t xml:space="preserve"> </w:t>
+      </w:r>
+      <w:proofErr w:type="spellStart"/>
+      <w:r>
+        <w:rPr>
+          <w:lang w:val="en-US"/>
+        </w:rPr>
+        <w:t>funcție</w:t>
+      </w:r>
+      <w:proofErr w:type="spellEnd"/>
+      <w:r>
+        <w:rPr>
+          <w:lang w:val="en-US"/>
+        </w:rPr>
+        <w:t xml:space="preserve"> de </w:t>
+      </w:r>
+      <w:proofErr w:type="spellStart"/>
+      <w:r>
+        <w:rPr>
+          <w:lang w:val="en-US"/>
+        </w:rPr>
+        <w:t>cât</w:t>
+      </w:r>
+      <w:proofErr w:type="spellEnd"/>
+      <w:r>
+        <w:rPr>
+          <w:lang w:val="en-US"/>
+        </w:rPr>
+        <w:t xml:space="preserve"> de </w:t>
+      </w:r>
+      <w:proofErr w:type="spellStart"/>
+      <w:r>
+        <w:rPr>
+          <w:lang w:val="en-US"/>
+        </w:rPr>
+        <w:t>recentă</w:t>
+      </w:r>
+      <w:proofErr w:type="spellEnd"/>
+      <w:r>
+        <w:rPr>
+          <w:lang w:val="en-US"/>
+        </w:rPr>
+        <w:t xml:space="preserve"> </w:t>
+      </w:r>
+      <w:proofErr w:type="spellStart"/>
+      <w:r>
+        <w:rPr>
+          <w:lang w:val="en-US"/>
+        </w:rPr>
+        <w:t>este</w:t>
+      </w:r>
+      <w:proofErr w:type="spellEnd"/>
+      <w:r>
+        <w:rPr>
+          <w:lang w:val="en-US"/>
+        </w:rPr>
+        <w:t xml:space="preserve"> </w:t>
+      </w:r>
+      <w:proofErr w:type="spellStart"/>
+      <w:r>
+        <w:rPr>
+          <w:lang w:val="en-US"/>
+        </w:rPr>
+        <w:t>mostra</w:t>
+      </w:r>
+      <w:proofErr w:type="spellEnd"/>
+      <w:r>
+        <w:rPr>
+          <w:lang w:val="en-US"/>
+        </w:rPr>
+        <w:t xml:space="preserve"> (cu </w:t>
+      </w:r>
+      <w:proofErr w:type="spellStart"/>
+      <w:r>
+        <w:rPr>
+          <w:lang w:val="en-US"/>
+        </w:rPr>
+        <w:t>cât</w:t>
+      </w:r>
+      <w:proofErr w:type="spellEnd"/>
+      <w:r>
+        <w:rPr>
+          <w:lang w:val="en-US"/>
+        </w:rPr>
+        <w:t xml:space="preserve"> </w:t>
+      </w:r>
+      <w:proofErr w:type="spellStart"/>
+      <w:r>
+        <w:rPr>
+          <w:lang w:val="en-US"/>
+        </w:rPr>
+        <w:t>mai</w:t>
+      </w:r>
+      <w:proofErr w:type="spellEnd"/>
+      <w:r>
+        <w:rPr>
+          <w:lang w:val="en-US"/>
+        </w:rPr>
+        <w:t xml:space="preserve"> recent cu </w:t>
+      </w:r>
+      <w:proofErr w:type="spellStart"/>
+      <w:r>
+        <w:rPr>
+          <w:lang w:val="en-US"/>
+        </w:rPr>
+        <w:t>atât</w:t>
+      </w:r>
+      <w:proofErr w:type="spellEnd"/>
+      <w:r>
+        <w:rPr>
+          <w:lang w:val="en-US"/>
+        </w:rPr>
+        <w:t xml:space="preserve"> </w:t>
+      </w:r>
+      <w:proofErr w:type="spellStart"/>
+      <w:r>
+        <w:rPr>
+          <w:lang w:val="en-US"/>
+        </w:rPr>
+        <w:t>mai</w:t>
+      </w:r>
+      <w:proofErr w:type="spellEnd"/>
+      <w:r>
+        <w:rPr>
+          <w:lang w:val="en-US"/>
+        </w:rPr>
+        <w:t xml:space="preserve"> mare </w:t>
+      </w:r>
+      <w:proofErr w:type="spellStart"/>
+      <w:r>
+        <w:rPr>
+          <w:lang w:val="en-US"/>
+        </w:rPr>
+        <w:t>este</w:t>
+      </w:r>
+      <w:proofErr w:type="spellEnd"/>
+      <w:r>
+        <w:rPr>
+          <w:lang w:val="en-US"/>
+        </w:rPr>
+        <w:t xml:space="preserve"> </w:t>
+      </w:r>
+      <w:proofErr w:type="spellStart"/>
+      <w:r>
+        <w:rPr>
+          <w:lang w:val="en-US"/>
+        </w:rPr>
+        <w:t>ponderea</w:t>
+      </w:r>
+      <w:proofErr w:type="spellEnd"/>
+      <w:r>
+        <w:rPr>
+          <w:lang w:val="en-US"/>
+        </w:rPr>
+        <w:t>).</w:t>
       </w:r>
     </w:p>
     <w:p>
@@ -7609,75 +8384,185 @@
       </w:pPr>
       <w:proofErr w:type="spellStart"/>
       <w:r>
+        <w:rPr>
+          <w:lang w:val="en-US"/>
+        </w:rPr>
         <w:t>Pentru</w:t>
       </w:r>
       <w:proofErr w:type="spellEnd"/>
       <w:r>
+        <w:rPr>
+          <w:lang w:val="en-US"/>
+        </w:rPr>
         <w:t xml:space="preserve"> a </w:t>
       </w:r>
       <w:proofErr w:type="spellStart"/>
       <w:r>
+        <w:rPr>
+          <w:lang w:val="en-US"/>
+        </w:rPr>
         <w:t>putea</w:t>
       </w:r>
       <w:proofErr w:type="spellEnd"/>
       <w:r>
-        <w:t xml:space="preserve"> </w:t>
-      </w:r>
-      <w:proofErr w:type="spellStart"/>
-      <w:r>
+        <w:rPr>
+          <w:lang w:val="en-US"/>
+        </w:rPr>
+        <w:t xml:space="preserve"> </w:t>
+      </w:r>
+      <w:proofErr w:type="spellStart"/>
+      <w:r>
+        <w:rPr>
+          <w:lang w:val="en-US"/>
+        </w:rPr>
         <w:t>efectua</w:t>
       </w:r>
       <w:proofErr w:type="spellEnd"/>
       <w:r>
-        <w:t xml:space="preserve"> </w:t>
-      </w:r>
-      <w:proofErr w:type="spellStart"/>
-      <w:r>
+        <w:rPr>
+          <w:lang w:val="en-US"/>
+        </w:rPr>
+        <w:t xml:space="preserve"> </w:t>
+      </w:r>
+      <w:proofErr w:type="spellStart"/>
+      <w:r>
+        <w:rPr>
+          <w:lang w:val="en-US"/>
+        </w:rPr>
         <w:t>acestă</w:t>
       </w:r>
       <w:proofErr w:type="spellEnd"/>
       <w:r>
-        <w:t xml:space="preserve"> </w:t>
-      </w:r>
-      <w:proofErr w:type="spellStart"/>
-      <w:r>
+        <w:rPr>
+          <w:lang w:val="en-US"/>
+        </w:rPr>
+        <w:t xml:space="preserve"> </w:t>
+      </w:r>
+      <w:proofErr w:type="spellStart"/>
+      <w:r>
+        <w:rPr>
+          <w:lang w:val="en-US"/>
+        </w:rPr>
         <w:t>lucreare</w:t>
       </w:r>
       <w:proofErr w:type="spellEnd"/>
       <w:r>
+        <w:rPr>
+          <w:lang w:val="en-US"/>
+        </w:rPr>
         <w:t xml:space="preserve"> de </w:t>
       </w:r>
       <w:proofErr w:type="spellStart"/>
       <w:r>
+        <w:rPr>
+          <w:lang w:val="en-US"/>
+        </w:rPr>
         <w:t>laborator</w:t>
       </w:r>
       <w:proofErr w:type="spellEnd"/>
       <w:r>
-        <w:t xml:space="preserve"> </w:t>
-      </w:r>
-      <w:proofErr w:type="spellStart"/>
-      <w:r>
+        <w:rPr>
+          <w:lang w:val="en-US"/>
+        </w:rPr>
+        <w:t xml:space="preserve"> </w:t>
+      </w:r>
+      <w:proofErr w:type="spellStart"/>
+      <w:r>
+        <w:rPr>
+          <w:lang w:val="en-US"/>
+        </w:rPr>
         <w:t>și</w:t>
       </w:r>
       <w:proofErr w:type="spellEnd"/>
       <w:r>
-        <w:t xml:space="preserve"> </w:t>
-      </w:r>
-      <w:proofErr w:type="spellStart"/>
-      <w:r>
+        <w:rPr>
+          <w:lang w:val="en-US"/>
+        </w:rPr>
+        <w:t xml:space="preserve"> </w:t>
+      </w:r>
+      <w:proofErr w:type="spellStart"/>
+      <w:r>
+        <w:rPr>
+          <w:lang w:val="en-US"/>
+        </w:rPr>
         <w:t>ansambla</w:t>
       </w:r>
       <w:proofErr w:type="spellEnd"/>
       <w:r>
+        <w:rPr>
+          <w:lang w:val="en-US"/>
+        </w:rPr>
         <w:t xml:space="preserve"> un circuit </w:t>
       </w:r>
       <w:proofErr w:type="spellStart"/>
       <w:r>
+        <w:rPr>
+          <w:lang w:val="en-US"/>
+        </w:rPr>
         <w:t>fizic</w:t>
       </w:r>
       <w:proofErr w:type="spellEnd"/>
       <w:r>
-        <w:t>, au fost necesare următoarele materiale:</w:t>
+        <w:rPr>
+          <w:lang w:val="en-US"/>
+        </w:rPr>
+        <w:t xml:space="preserve">, au </w:t>
+      </w:r>
+      <w:proofErr w:type="spellStart"/>
+      <w:r>
+        <w:rPr>
+          <w:lang w:val="en-US"/>
+        </w:rPr>
+        <w:t>fost</w:t>
+      </w:r>
+      <w:proofErr w:type="spellEnd"/>
+      <w:r>
+        <w:rPr>
+          <w:lang w:val="en-US"/>
+        </w:rPr>
+        <w:t xml:space="preserve"> </w:t>
+      </w:r>
+      <w:proofErr w:type="spellStart"/>
+      <w:r>
+        <w:rPr>
+          <w:lang w:val="en-US"/>
+        </w:rPr>
+        <w:t>necesare</w:t>
+      </w:r>
+      <w:proofErr w:type="spellEnd"/>
+      <w:r>
+        <w:rPr>
+          <w:lang w:val="en-US"/>
+        </w:rPr>
+        <w:t xml:space="preserve"> </w:t>
+      </w:r>
+      <w:proofErr w:type="spellStart"/>
+      <w:r>
+        <w:rPr>
+          <w:lang w:val="en-US"/>
+        </w:rPr>
+        <w:t>următoarele</w:t>
+      </w:r>
+      <w:proofErr w:type="spellEnd"/>
+      <w:r>
+        <w:rPr>
+          <w:lang w:val="en-US"/>
+        </w:rPr>
+        <w:t xml:space="preserve"> </w:t>
+      </w:r>
+      <w:proofErr w:type="spellStart"/>
+      <w:r>
+        <w:rPr>
+          <w:lang w:val="en-US"/>
+        </w:rPr>
+        <w:t>materiale</w:t>
+      </w:r>
+      <w:proofErr w:type="spellEnd"/>
+      <w:r>
+        <w:rPr>
+          <w:lang w:val="en-US"/>
+        </w:rPr>
+        <w:t>:</w:t>
       </w:r>
     </w:p>
     <w:p>
@@ -7925,23 +8810,7 @@
           <w:bCs/>
           <w:lang w:val="ro-RO"/>
         </w:rPr>
-        <w:t>Senzor</w:t>
-      </w:r>
-      <w:r>
-        <w:rPr>
-          <w:b/>
-          <w:bCs/>
-          <w:lang w:val="ro-RO"/>
-        </w:rPr>
-        <w:t>ul</w:t>
-      </w:r>
-      <w:r>
-        <w:rPr>
-          <w:b/>
-          <w:bCs/>
-          <w:lang w:val="ro-RO"/>
-        </w:rPr>
-        <w:t xml:space="preserve"> ultrasonic HC-SR04</w:t>
+        <w:t>Senzorul ultrasonic HC-SR04</w:t>
       </w:r>
       <w:r>
         <w:rPr>
@@ -8073,6 +8942,9 @@
           <w:ilvl w:val="0"/>
           <w:numId w:val="43"/>
         </w:numPr>
+        <w:rPr>
+          <w:lang w:val="en-US"/>
+        </w:rPr>
       </w:pPr>
       <w:proofErr w:type="spellStart"/>
       <w:r>
@@ -8422,6 +9294,9 @@
           <w:ilvl w:val="0"/>
           <w:numId w:val="43"/>
         </w:numPr>
+        <w:rPr>
+          <w:lang w:val="en-US"/>
+        </w:rPr>
       </w:pPr>
       <w:proofErr w:type="spellStart"/>
       <w:r>
@@ -8681,6 +9556,9 @@
           <w:ilvl w:val="0"/>
           <w:numId w:val="43"/>
         </w:numPr>
+        <w:rPr>
+          <w:lang w:val="en-US"/>
+        </w:rPr>
       </w:pPr>
       <w:proofErr w:type="spellStart"/>
       <w:r>
@@ -8997,6 +9875,9 @@
         </w:rPr>
       </w:pPr>
       <w:r>
+        <w:rPr>
+          <w:noProof/>
+        </w:rPr>
         <w:lastRenderedPageBreak/>
         <w:drawing>
           <wp:inline distT="0" distB="0" distL="0" distR="0" wp14:anchorId="558EDC2D" wp14:editId="64A1968B">
@@ -9492,7 +10373,6 @@
         <w:t xml:space="preserve">double </w:t>
       </w:r>
       <w:proofErr w:type="spellStart"/>
-      <w:proofErr w:type="gramStart"/>
       <w:r>
         <w:rPr>
           <w:rFonts w:ascii="Courier New" w:eastAsia="Times New Roman" w:hAnsi="Courier New" w:cs="Times New Roman"/>
@@ -9510,9 +10390,9 @@
           <w:szCs w:val="24"/>
           <w:lang w:val="en-US" w:eastAsia="en-US"/>
         </w:rPr>
-        <w:t>(</w:t>
-      </w:r>
-      <w:proofErr w:type="gramEnd"/>
+        <w:t xml:space="preserve">(double </w:t>
+      </w:r>
+      <w:proofErr w:type="spellStart"/>
       <w:r>
         <w:rPr>
           <w:rFonts w:ascii="Courier New" w:eastAsia="Times New Roman" w:hAnsi="Courier New" w:cs="Times New Roman"/>
@@ -9520,9 +10400,9 @@
           <w:szCs w:val="24"/>
           <w:lang w:val="en-US" w:eastAsia="en-US"/>
         </w:rPr>
-        <w:t xml:space="preserve">double </w:t>
-      </w:r>
-      <w:proofErr w:type="spellStart"/>
+        <w:t>newValue</w:t>
+      </w:r>
+      <w:proofErr w:type="spellEnd"/>
       <w:r>
         <w:rPr>
           <w:rFonts w:ascii="Courier New" w:eastAsia="Times New Roman" w:hAnsi="Courier New" w:cs="Times New Roman"/>
@@ -9530,29 +10410,29 @@
           <w:szCs w:val="24"/>
           <w:lang w:val="en-US" w:eastAsia="en-US"/>
         </w:rPr>
-        <w:t>newValue</w:t>
-      </w:r>
-      <w:proofErr w:type="spellEnd"/>
-      <w:r>
+        <w:t>) {</w:t>
+      </w:r>
+    </w:p>
+    <w:p>
+      <w:pPr>
+        <w:pStyle w:val="Textdebaz"/>
         <w:rPr>
           <w:rFonts w:ascii="Courier New" w:eastAsia="Times New Roman" w:hAnsi="Courier New" w:cs="Times New Roman"/>
           <w:sz w:val="20"/>
           <w:szCs w:val="24"/>
           <w:lang w:val="en-US" w:eastAsia="en-US"/>
         </w:rPr>
-        <w:t>) {</w:t>
-      </w:r>
-    </w:p>
-    <w:p>
-      <w:pPr>
-        <w:pStyle w:val="Textdebaz"/>
+      </w:pPr>
+      <w:r>
         <w:rPr>
           <w:rFonts w:ascii="Courier New" w:eastAsia="Times New Roman" w:hAnsi="Courier New" w:cs="Times New Roman"/>
           <w:sz w:val="20"/>
           <w:szCs w:val="24"/>
           <w:lang w:val="en-US" w:eastAsia="en-US"/>
         </w:rPr>
-      </w:pPr>
+        <w:t xml:space="preserve">  </w:t>
+      </w:r>
+      <w:proofErr w:type="spellStart"/>
       <w:r>
         <w:rPr>
           <w:rFonts w:ascii="Courier New" w:eastAsia="Times New Roman" w:hAnsi="Courier New" w:cs="Times New Roman"/>
@@ -9560,9 +10440,9 @@
           <w:szCs w:val="24"/>
           <w:lang w:val="en-US" w:eastAsia="en-US"/>
         </w:rPr>
-        <w:t xml:space="preserve">  </w:t>
-      </w:r>
-      <w:proofErr w:type="spellStart"/>
+        <w:t>adcValues</w:t>
+      </w:r>
+      <w:proofErr w:type="spellEnd"/>
       <w:r>
         <w:rPr>
           <w:rFonts w:ascii="Courier New" w:eastAsia="Times New Roman" w:hAnsi="Courier New" w:cs="Times New Roman"/>
@@ -9570,9 +10450,9 @@
           <w:szCs w:val="24"/>
           <w:lang w:val="en-US" w:eastAsia="en-US"/>
         </w:rPr>
-        <w:t>adcValues</w:t>
-      </w:r>
-      <w:proofErr w:type="spellEnd"/>
+        <w:t xml:space="preserve">[index] = </w:t>
+      </w:r>
+      <w:proofErr w:type="spellStart"/>
       <w:r>
         <w:rPr>
           <w:rFonts w:ascii="Courier New" w:eastAsia="Times New Roman" w:hAnsi="Courier New" w:cs="Times New Roman"/>
@@ -9580,9 +10460,9 @@
           <w:szCs w:val="24"/>
           <w:lang w:val="en-US" w:eastAsia="en-US"/>
         </w:rPr>
-        <w:t xml:space="preserve">[index] = </w:t>
-      </w:r>
-      <w:proofErr w:type="spellStart"/>
+        <w:t>newValue</w:t>
+      </w:r>
+      <w:proofErr w:type="spellEnd"/>
       <w:r>
         <w:rPr>
           <w:rFonts w:ascii="Courier New" w:eastAsia="Times New Roman" w:hAnsi="Courier New" w:cs="Times New Roman"/>
@@ -9590,18 +10470,19 @@
           <w:szCs w:val="24"/>
           <w:lang w:val="en-US" w:eastAsia="en-US"/>
         </w:rPr>
-        <w:t>newValue</w:t>
-      </w:r>
-      <w:proofErr w:type="spellEnd"/>
-      <w:r>
+        <w:t>;</w:t>
+      </w:r>
+    </w:p>
+    <w:p>
+      <w:pPr>
+        <w:pStyle w:val="Textdebaz"/>
         <w:rPr>
           <w:rFonts w:ascii="Courier New" w:eastAsia="Times New Roman" w:hAnsi="Courier New" w:cs="Times New Roman"/>
           <w:sz w:val="20"/>
           <w:szCs w:val="24"/>
           <w:lang w:val="en-US" w:eastAsia="en-US"/>
         </w:rPr>
-        <w:t>;</w:t>
-      </w:r>
+      </w:pPr>
     </w:p>
     <w:p>
       <w:pPr>
@@ -9613,17 +10494,16 @@
           <w:lang w:val="en-US" w:eastAsia="en-US"/>
         </w:rPr>
       </w:pPr>
-    </w:p>
-    <w:p>
-      <w:pPr>
-        <w:pStyle w:val="Textdebaz"/>
+      <w:r>
         <w:rPr>
           <w:rFonts w:ascii="Courier New" w:eastAsia="Times New Roman" w:hAnsi="Courier New" w:cs="Times New Roman"/>
           <w:sz w:val="20"/>
           <w:szCs w:val="24"/>
           <w:lang w:val="en-US" w:eastAsia="en-US"/>
         </w:rPr>
-      </w:pPr>
+        <w:t xml:space="preserve">  int </w:t>
+      </w:r>
+      <w:proofErr w:type="spellStart"/>
       <w:r>
         <w:rPr>
           <w:rFonts w:ascii="Courier New" w:eastAsia="Times New Roman" w:hAnsi="Courier New" w:cs="Times New Roman"/>
@@ -9631,10 +10511,9 @@
           <w:szCs w:val="24"/>
           <w:lang w:val="en-US" w:eastAsia="en-US"/>
         </w:rPr>
-        <w:t xml:space="preserve">  int </w:t>
-      </w:r>
-      <w:proofErr w:type="spellStart"/>
-      <w:proofErr w:type="gramStart"/>
+        <w:t>sortedValues</w:t>
+      </w:r>
+      <w:proofErr w:type="spellEnd"/>
       <w:r>
         <w:rPr>
           <w:rFonts w:ascii="Courier New" w:eastAsia="Times New Roman" w:hAnsi="Courier New" w:cs="Times New Roman"/>
@@ -9642,19 +10521,19 @@
           <w:szCs w:val="24"/>
           <w:lang w:val="en-US" w:eastAsia="en-US"/>
         </w:rPr>
-        <w:t>sortedValues</w:t>
-      </w:r>
-      <w:proofErr w:type="spellEnd"/>
-      <w:r>
+        <w:t>[SAMPLES_NUM];</w:t>
+      </w:r>
+    </w:p>
+    <w:p>
+      <w:pPr>
+        <w:pStyle w:val="Textdebaz"/>
         <w:rPr>
           <w:rFonts w:ascii="Courier New" w:eastAsia="Times New Roman" w:hAnsi="Courier New" w:cs="Times New Roman"/>
           <w:sz w:val="20"/>
           <w:szCs w:val="24"/>
           <w:lang w:val="en-US" w:eastAsia="en-US"/>
         </w:rPr>
-        <w:t>[</w:t>
-      </w:r>
-      <w:proofErr w:type="gramEnd"/>
+      </w:pPr>
       <w:r>
         <w:rPr>
           <w:rFonts w:ascii="Courier New" w:eastAsia="Times New Roman" w:hAnsi="Courier New" w:cs="Times New Roman"/>
@@ -9662,19 +10541,19 @@
           <w:szCs w:val="24"/>
           <w:lang w:val="en-US" w:eastAsia="en-US"/>
         </w:rPr>
-        <w:t>SAMPLES_NUM];</w:t>
-      </w:r>
-    </w:p>
-    <w:p>
-      <w:pPr>
-        <w:pStyle w:val="Textdebaz"/>
+        <w:t xml:space="preserve">  </w:t>
+      </w:r>
+      <w:proofErr w:type="spellStart"/>
+      <w:r>
         <w:rPr>
           <w:rFonts w:ascii="Courier New" w:eastAsia="Times New Roman" w:hAnsi="Courier New" w:cs="Times New Roman"/>
           <w:sz w:val="20"/>
           <w:szCs w:val="24"/>
           <w:lang w:val="en-US" w:eastAsia="en-US"/>
         </w:rPr>
-      </w:pPr>
+        <w:t>memcpy</w:t>
+      </w:r>
+      <w:proofErr w:type="spellEnd"/>
       <w:r>
         <w:rPr>
           <w:rFonts w:ascii="Courier New" w:eastAsia="Times New Roman" w:hAnsi="Courier New" w:cs="Times New Roman"/>
@@ -9682,31 +10561,9 @@
           <w:szCs w:val="24"/>
           <w:lang w:val="en-US" w:eastAsia="en-US"/>
         </w:rPr>
-        <w:t xml:space="preserve">  </w:t>
-      </w:r>
-      <w:proofErr w:type="spellStart"/>
-      <w:proofErr w:type="gramStart"/>
-      <w:r>
-        <w:rPr>
-          <w:rFonts w:ascii="Courier New" w:eastAsia="Times New Roman" w:hAnsi="Courier New" w:cs="Times New Roman"/>
-          <w:sz w:val="20"/>
-          <w:szCs w:val="24"/>
-          <w:lang w:val="en-US" w:eastAsia="en-US"/>
-        </w:rPr>
-        <w:t>memcpy</w:t>
-      </w:r>
-      <w:proofErr w:type="spellEnd"/>
-      <w:r>
-        <w:rPr>
-          <w:rFonts w:ascii="Courier New" w:eastAsia="Times New Roman" w:hAnsi="Courier New" w:cs="Times New Roman"/>
-          <w:sz w:val="20"/>
-          <w:szCs w:val="24"/>
-          <w:lang w:val="en-US" w:eastAsia="en-US"/>
-        </w:rPr>
         <w:t>(</w:t>
       </w:r>
       <w:proofErr w:type="spellStart"/>
-      <w:proofErr w:type="gramEnd"/>
       <w:r>
         <w:rPr>
           <w:rFonts w:ascii="Courier New" w:eastAsia="Times New Roman" w:hAnsi="Courier New" w:cs="Times New Roman"/>
@@ -10228,7 +11085,6 @@
         <w:t xml:space="preserve">      </w:t>
       </w:r>
       <w:proofErr w:type="spellStart"/>
-      <w:proofErr w:type="gramStart"/>
       <w:r>
         <w:rPr>
           <w:rFonts w:ascii="Courier New" w:eastAsia="Times New Roman" w:hAnsi="Courier New" w:cs="Times New Roman"/>
@@ -10246,9 +11102,9 @@
           <w:szCs w:val="24"/>
           <w:lang w:val="en-US" w:eastAsia="en-US"/>
         </w:rPr>
-        <w:t>[</w:t>
-      </w:r>
-      <w:proofErr w:type="gramEnd"/>
+        <w:t xml:space="preserve">[j + 1] = </w:t>
+      </w:r>
+      <w:proofErr w:type="spellStart"/>
       <w:r>
         <w:rPr>
           <w:rFonts w:ascii="Courier New" w:eastAsia="Times New Roman" w:hAnsi="Courier New" w:cs="Times New Roman"/>
@@ -10256,9 +11112,9 @@
           <w:szCs w:val="24"/>
           <w:lang w:val="en-US" w:eastAsia="en-US"/>
         </w:rPr>
-        <w:t xml:space="preserve">j + 1] = </w:t>
-      </w:r>
-      <w:proofErr w:type="spellStart"/>
+        <w:t>sortedValues</w:t>
+      </w:r>
+      <w:proofErr w:type="spellEnd"/>
       <w:r>
         <w:rPr>
           <w:rFonts w:ascii="Courier New" w:eastAsia="Times New Roman" w:hAnsi="Courier New" w:cs="Times New Roman"/>
@@ -10266,69 +11122,69 @@
           <w:szCs w:val="24"/>
           <w:lang w:val="en-US" w:eastAsia="en-US"/>
         </w:rPr>
-        <w:t>sortedValues</w:t>
-      </w:r>
-      <w:proofErr w:type="spellEnd"/>
-      <w:r>
+        <w:t>[j];</w:t>
+      </w:r>
+    </w:p>
+    <w:p>
+      <w:pPr>
+        <w:pStyle w:val="Textdebaz"/>
         <w:rPr>
           <w:rFonts w:ascii="Courier New" w:eastAsia="Times New Roman" w:hAnsi="Courier New" w:cs="Times New Roman"/>
           <w:sz w:val="20"/>
           <w:szCs w:val="24"/>
           <w:lang w:val="en-US" w:eastAsia="en-US"/>
         </w:rPr>
-        <w:t>[j];</w:t>
-      </w:r>
-    </w:p>
-    <w:p>
-      <w:pPr>
-        <w:pStyle w:val="Textdebaz"/>
+      </w:pPr>
+      <w:r>
         <w:rPr>
           <w:rFonts w:ascii="Courier New" w:eastAsia="Times New Roman" w:hAnsi="Courier New" w:cs="Times New Roman"/>
           <w:sz w:val="20"/>
           <w:szCs w:val="24"/>
           <w:lang w:val="en-US" w:eastAsia="en-US"/>
         </w:rPr>
-      </w:pPr>
-      <w:r>
+        <w:t>      j = j - 1;</w:t>
+      </w:r>
+    </w:p>
+    <w:p>
+      <w:pPr>
+        <w:pStyle w:val="Textdebaz"/>
         <w:rPr>
           <w:rFonts w:ascii="Courier New" w:eastAsia="Times New Roman" w:hAnsi="Courier New" w:cs="Times New Roman"/>
           <w:sz w:val="20"/>
           <w:szCs w:val="24"/>
           <w:lang w:val="en-US" w:eastAsia="en-US"/>
         </w:rPr>
-        <w:t>      j = j - 1;</w:t>
-      </w:r>
-    </w:p>
-    <w:p>
-      <w:pPr>
-        <w:pStyle w:val="Textdebaz"/>
+      </w:pPr>
+      <w:r>
         <w:rPr>
           <w:rFonts w:ascii="Courier New" w:eastAsia="Times New Roman" w:hAnsi="Courier New" w:cs="Times New Roman"/>
           <w:sz w:val="20"/>
           <w:szCs w:val="24"/>
           <w:lang w:val="en-US" w:eastAsia="en-US"/>
         </w:rPr>
-      </w:pPr>
-      <w:r>
+        <w:t>    }</w:t>
+      </w:r>
+    </w:p>
+    <w:p>
+      <w:pPr>
+        <w:pStyle w:val="Textdebaz"/>
         <w:rPr>
           <w:rFonts w:ascii="Courier New" w:eastAsia="Times New Roman" w:hAnsi="Courier New" w:cs="Times New Roman"/>
           <w:sz w:val="20"/>
           <w:szCs w:val="24"/>
           <w:lang w:val="en-US" w:eastAsia="en-US"/>
         </w:rPr>
-        <w:t>    }</w:t>
-      </w:r>
-    </w:p>
-    <w:p>
-      <w:pPr>
-        <w:pStyle w:val="Textdebaz"/>
+      </w:pPr>
+      <w:r>
         <w:rPr>
           <w:rFonts w:ascii="Courier New" w:eastAsia="Times New Roman" w:hAnsi="Courier New" w:cs="Times New Roman"/>
           <w:sz w:val="20"/>
           <w:szCs w:val="24"/>
           <w:lang w:val="en-US" w:eastAsia="en-US"/>
         </w:rPr>
-      </w:pPr>
+        <w:t xml:space="preserve">    </w:t>
+      </w:r>
+      <w:proofErr w:type="spellStart"/>
       <w:r>
         <w:rPr>
           <w:rFonts w:ascii="Courier New" w:eastAsia="Times New Roman" w:hAnsi="Courier New" w:cs="Times New Roman"/>
@@ -10336,10 +11192,9 @@
           <w:szCs w:val="24"/>
           <w:lang w:val="en-US" w:eastAsia="en-US"/>
         </w:rPr>
-        <w:t xml:space="preserve">    </w:t>
-      </w:r>
-      <w:proofErr w:type="spellStart"/>
-      <w:proofErr w:type="gramStart"/>
+        <w:t>sortedValues</w:t>
+      </w:r>
+      <w:proofErr w:type="spellEnd"/>
       <w:r>
         <w:rPr>
           <w:rFonts w:ascii="Courier New" w:eastAsia="Times New Roman" w:hAnsi="Courier New" w:cs="Times New Roman"/>
@@ -10347,19 +11202,19 @@
           <w:szCs w:val="24"/>
           <w:lang w:val="en-US" w:eastAsia="en-US"/>
         </w:rPr>
-        <w:t>sortedValues</w:t>
-      </w:r>
-      <w:proofErr w:type="spellEnd"/>
-      <w:r>
+        <w:t>[j + 1] = key;</w:t>
+      </w:r>
+    </w:p>
+    <w:p>
+      <w:pPr>
+        <w:pStyle w:val="Textdebaz"/>
         <w:rPr>
           <w:rFonts w:ascii="Courier New" w:eastAsia="Times New Roman" w:hAnsi="Courier New" w:cs="Times New Roman"/>
           <w:sz w:val="20"/>
           <w:szCs w:val="24"/>
           <w:lang w:val="en-US" w:eastAsia="en-US"/>
         </w:rPr>
-        <w:t>[</w:t>
-      </w:r>
-      <w:proofErr w:type="gramEnd"/>
+      </w:pPr>
       <w:r>
         <w:rPr>
           <w:rFonts w:ascii="Courier New" w:eastAsia="Times New Roman" w:hAnsi="Courier New" w:cs="Times New Roman"/>
@@ -10367,7 +11222,7 @@
           <w:szCs w:val="24"/>
           <w:lang w:val="en-US" w:eastAsia="en-US"/>
         </w:rPr>
-        <w:t>j + 1] = key;</w:t>
+        <w:t>  }</w:t>
       </w:r>
     </w:p>
     <w:p>
@@ -10380,37 +11235,37 @@
           <w:lang w:val="en-US" w:eastAsia="en-US"/>
         </w:rPr>
       </w:pPr>
-      <w:r>
+    </w:p>
+    <w:p>
+      <w:pPr>
+        <w:pStyle w:val="Textdebaz"/>
         <w:rPr>
           <w:rFonts w:ascii="Courier New" w:eastAsia="Times New Roman" w:hAnsi="Courier New" w:cs="Times New Roman"/>
           <w:sz w:val="20"/>
           <w:szCs w:val="24"/>
           <w:lang w:val="en-US" w:eastAsia="en-US"/>
         </w:rPr>
-        <w:t>  }</w:t>
-      </w:r>
-    </w:p>
-    <w:p>
-      <w:pPr>
-        <w:pStyle w:val="Textdebaz"/>
+      </w:pPr>
+      <w:r>
         <w:rPr>
           <w:rFonts w:ascii="Courier New" w:eastAsia="Times New Roman" w:hAnsi="Courier New" w:cs="Times New Roman"/>
           <w:sz w:val="20"/>
           <w:szCs w:val="24"/>
           <w:lang w:val="en-US" w:eastAsia="en-US"/>
         </w:rPr>
-      </w:pPr>
-    </w:p>
-    <w:p>
-      <w:pPr>
-        <w:pStyle w:val="Textdebaz"/>
+        <w:t xml:space="preserve">  </w:t>
+      </w:r>
+      <w:proofErr w:type="spellStart"/>
+      <w:r>
         <w:rPr>
           <w:rFonts w:ascii="Courier New" w:eastAsia="Times New Roman" w:hAnsi="Courier New" w:cs="Times New Roman"/>
           <w:sz w:val="20"/>
           <w:szCs w:val="24"/>
           <w:lang w:val="en-US" w:eastAsia="en-US"/>
         </w:rPr>
-      </w:pPr>
+        <w:t>showValues</w:t>
+      </w:r>
+      <w:proofErr w:type="spellEnd"/>
       <w:r>
         <w:rPr>
           <w:rFonts w:ascii="Courier New" w:eastAsia="Times New Roman" w:hAnsi="Courier New" w:cs="Times New Roman"/>
@@ -10418,20 +11273,19 @@
           <w:szCs w:val="24"/>
           <w:lang w:val="en-US" w:eastAsia="en-US"/>
         </w:rPr>
-        <w:t xml:space="preserve">  </w:t>
-      </w:r>
-      <w:proofErr w:type="spellStart"/>
-      <w:proofErr w:type="gramStart"/>
-      <w:r>
+        <w:t>();</w:t>
+      </w:r>
+    </w:p>
+    <w:p>
+      <w:pPr>
+        <w:pStyle w:val="Textdebaz"/>
         <w:rPr>
           <w:rFonts w:ascii="Courier New" w:eastAsia="Times New Roman" w:hAnsi="Courier New" w:cs="Times New Roman"/>
           <w:sz w:val="20"/>
           <w:szCs w:val="24"/>
           <w:lang w:val="en-US" w:eastAsia="en-US"/>
         </w:rPr>
-        <w:t>showValues</w:t>
-      </w:r>
-      <w:proofErr w:type="spellEnd"/>
+      </w:pPr>
       <w:r>
         <w:rPr>
           <w:rFonts w:ascii="Courier New" w:eastAsia="Times New Roman" w:hAnsi="Courier New" w:cs="Times New Roman"/>
@@ -10439,57 +11293,7 @@
           <w:szCs w:val="24"/>
           <w:lang w:val="en-US" w:eastAsia="en-US"/>
         </w:rPr>
-        <w:t>(</w:t>
-      </w:r>
-      <w:proofErr w:type="gramEnd"/>
-      <w:r>
-        <w:rPr>
-          <w:rFonts w:ascii="Courier New" w:eastAsia="Times New Roman" w:hAnsi="Courier New" w:cs="Times New Roman"/>
-          <w:sz w:val="20"/>
-          <w:szCs w:val="24"/>
-          <w:lang w:val="en-US" w:eastAsia="en-US"/>
-        </w:rPr>
-        <w:t>);</w:t>
-      </w:r>
-    </w:p>
-    <w:p>
-      <w:pPr>
-        <w:pStyle w:val="Textdebaz"/>
-        <w:rPr>
-          <w:rFonts w:ascii="Courier New" w:eastAsia="Times New Roman" w:hAnsi="Courier New" w:cs="Times New Roman"/>
-          <w:sz w:val="20"/>
-          <w:szCs w:val="24"/>
-          <w:lang w:val="en-US" w:eastAsia="en-US"/>
-        </w:rPr>
-      </w:pPr>
-      <w:r>
-        <w:rPr>
-          <w:rFonts w:ascii="Courier New" w:eastAsia="Times New Roman" w:hAnsi="Courier New" w:cs="Times New Roman"/>
-          <w:sz w:val="20"/>
-          <w:szCs w:val="24"/>
-          <w:lang w:val="en-US" w:eastAsia="en-US"/>
-        </w:rPr>
-        <w:t xml:space="preserve">  </w:t>
-      </w:r>
-      <w:proofErr w:type="gramStart"/>
-      <w:r>
-        <w:rPr>
-          <w:rFonts w:ascii="Courier New" w:eastAsia="Times New Roman" w:hAnsi="Courier New" w:cs="Times New Roman"/>
-          <w:sz w:val="20"/>
-          <w:szCs w:val="24"/>
-          <w:lang w:val="en-US" w:eastAsia="en-US"/>
-        </w:rPr>
-        <w:t>move(</w:t>
-      </w:r>
-      <w:proofErr w:type="gramEnd"/>
-      <w:r>
-        <w:rPr>
-          <w:rFonts w:ascii="Courier New" w:eastAsia="Times New Roman" w:hAnsi="Courier New" w:cs="Times New Roman"/>
-          <w:sz w:val="20"/>
-          <w:szCs w:val="24"/>
-          <w:lang w:val="en-US" w:eastAsia="en-US"/>
-        </w:rPr>
-        <w:t>);</w:t>
+        <w:t>  move();</w:t>
       </w:r>
     </w:p>
     <w:p>
@@ -10543,7 +11347,6 @@
         <w:t xml:space="preserve"> </w:t>
       </w:r>
       <w:proofErr w:type="spellStart"/>
-      <w:proofErr w:type="gramStart"/>
       <w:r>
         <w:rPr>
           <w:rFonts w:ascii="Courier New" w:eastAsia="Times New Roman" w:hAnsi="Courier New" w:cs="Times New Roman"/>
@@ -10561,17 +11364,7 @@
           <w:szCs w:val="24"/>
           <w:lang w:val="en-US" w:eastAsia="en-US"/>
         </w:rPr>
-        <w:t>[</w:t>
-      </w:r>
-      <w:proofErr w:type="gramEnd"/>
-      <w:r>
-        <w:rPr>
-          <w:rFonts w:ascii="Courier New" w:eastAsia="Times New Roman" w:hAnsi="Courier New" w:cs="Times New Roman"/>
-          <w:sz w:val="20"/>
-          <w:szCs w:val="24"/>
-          <w:lang w:val="en-US" w:eastAsia="en-US"/>
-        </w:rPr>
-        <w:t>SAMPLES_NUM / 2];</w:t>
+        <w:t>[SAMPLES_NUM / 2];</w:t>
       </w:r>
     </w:p>
     <w:p>
@@ -11123,6 +11916,9 @@
         </w:rPr>
       </w:pPr>
       <w:r>
+        <w:rPr>
+          <w:noProof/>
+        </w:rPr>
         <w:drawing>
           <wp:inline distT="0" distB="0" distL="0" distR="0" wp14:anchorId="24C7D9FC" wp14:editId="220270E4">
             <wp:extent cx="2209992" cy="1318374"/>
@@ -11193,6 +11989,9 @@
         <w:tab/>
       </w:r>
       <w:r>
+        <w:rPr>
+          <w:noProof/>
+        </w:rPr>
         <w:drawing>
           <wp:inline distT="0" distB="0" distL="0" distR="0" wp14:anchorId="3751C8FA" wp14:editId="72379335">
             <wp:extent cx="2305300" cy="3657600"/>
@@ -11237,6 +12036,7 @@
       </w:r>
       <w:r>
         <w:rPr>
+          <w:noProof/>
           <w:lang w:val="ro-RO"/>
         </w:rPr>
         <w:drawing>
@@ -11445,21 +12245,36 @@
           <w:ilvl w:val="0"/>
           <w:numId w:val="34"/>
         </w:numPr>
-      </w:pPr>
-      <w:proofErr w:type="spellStart"/>
-      <w:r>
+        <w:rPr>
+          <w:lang w:val="en-US"/>
+        </w:rPr>
+      </w:pPr>
+      <w:proofErr w:type="spellStart"/>
+      <w:r>
+        <w:rPr>
+          <w:lang w:val="en-US"/>
+        </w:rPr>
         <w:t>Resursa</w:t>
       </w:r>
       <w:proofErr w:type="spellEnd"/>
       <w:r>
-        <w:t xml:space="preserve"> </w:t>
-      </w:r>
-      <w:proofErr w:type="spellStart"/>
-      <w:r>
+        <w:rPr>
+          <w:lang w:val="en-US"/>
+        </w:rPr>
+        <w:t xml:space="preserve"> </w:t>
+      </w:r>
+      <w:proofErr w:type="spellStart"/>
+      <w:r>
+        <w:rPr>
+          <w:lang w:val="en-US"/>
+        </w:rPr>
         <w:t>electronică</w:t>
       </w:r>
       <w:proofErr w:type="spellEnd"/>
       <w:r>
+        <w:rPr>
+          <w:lang w:val="en-US"/>
+        </w:rPr>
         <w:t xml:space="preserve">: </w:t>
       </w:r>
       <w:hyperlink r:id="rId13" w:history="1">
@@ -11472,18 +12287,30 @@
         </w:r>
       </w:hyperlink>
       <w:r>
+        <w:rPr>
+          <w:lang w:val="en-US"/>
+        </w:rPr>
         <w:t xml:space="preserve"> – </w:t>
       </w:r>
       <w:proofErr w:type="spellStart"/>
       <w:r>
+        <w:rPr>
+          <w:lang w:val="en-US"/>
+        </w:rPr>
         <w:t>Regim</w:t>
       </w:r>
       <w:proofErr w:type="spellEnd"/>
       <w:r>
+        <w:rPr>
+          <w:lang w:val="en-US"/>
+        </w:rPr>
         <w:t xml:space="preserve"> de </w:t>
       </w:r>
       <w:proofErr w:type="spellStart"/>
       <w:r>
+        <w:rPr>
+          <w:lang w:val="en-US"/>
+        </w:rPr>
         <w:t>acces</w:t>
       </w:r>
       <w:proofErr w:type="spellEnd"/>
@@ -11501,21 +12328,36 @@
           <w:ilvl w:val="0"/>
           <w:numId w:val="34"/>
         </w:numPr>
-      </w:pPr>
-      <w:proofErr w:type="spellStart"/>
-      <w:r>
+        <w:rPr>
+          <w:lang w:val="en-US"/>
+        </w:rPr>
+      </w:pPr>
+      <w:proofErr w:type="spellStart"/>
+      <w:r>
+        <w:rPr>
+          <w:lang w:val="en-US"/>
+        </w:rPr>
         <w:t>Resursa</w:t>
       </w:r>
       <w:proofErr w:type="spellEnd"/>
       <w:r>
-        <w:t xml:space="preserve"> </w:t>
-      </w:r>
-      <w:proofErr w:type="spellStart"/>
-      <w:r>
+        <w:rPr>
+          <w:lang w:val="en-US"/>
+        </w:rPr>
+        <w:t xml:space="preserve"> </w:t>
+      </w:r>
+      <w:proofErr w:type="spellStart"/>
+      <w:r>
+        <w:rPr>
+          <w:lang w:val="en-US"/>
+        </w:rPr>
         <w:t>electronică</w:t>
       </w:r>
       <w:proofErr w:type="spellEnd"/>
       <w:r>
+        <w:rPr>
+          <w:lang w:val="en-US"/>
+        </w:rPr>
         <w:t xml:space="preserve">: </w:t>
       </w:r>
       <w:hyperlink r:id="rId14" w:history="1">
@@ -11528,22 +12370,37 @@
         </w:r>
       </w:hyperlink>
       <w:r>
+        <w:rPr>
+          <w:lang w:val="en-US"/>
+        </w:rPr>
         <w:t xml:space="preserve"> – </w:t>
       </w:r>
       <w:proofErr w:type="spellStart"/>
       <w:r>
+        <w:rPr>
+          <w:lang w:val="en-US"/>
+        </w:rPr>
         <w:t>Regim</w:t>
       </w:r>
       <w:proofErr w:type="spellEnd"/>
       <w:r>
+        <w:rPr>
+          <w:lang w:val="en-US"/>
+        </w:rPr>
         <w:t xml:space="preserve"> de </w:t>
       </w:r>
       <w:proofErr w:type="spellStart"/>
       <w:r>
+        <w:rPr>
+          <w:lang w:val="en-US"/>
+        </w:rPr>
         <w:t>acces</w:t>
       </w:r>
       <w:proofErr w:type="spellEnd"/>
       <w:r>
+        <w:rPr>
+          <w:lang w:val="en-US"/>
+        </w:rPr>
         <w:t>;</w:t>
       </w:r>
     </w:p>
@@ -11554,21 +12411,36 @@
           <w:ilvl w:val="0"/>
           <w:numId w:val="34"/>
         </w:numPr>
-      </w:pPr>
-      <w:proofErr w:type="spellStart"/>
-      <w:r>
+        <w:rPr>
+          <w:lang w:val="en-US"/>
+        </w:rPr>
+      </w:pPr>
+      <w:proofErr w:type="spellStart"/>
+      <w:r>
+        <w:rPr>
+          <w:lang w:val="en-US"/>
+        </w:rPr>
         <w:t>Resursa</w:t>
       </w:r>
       <w:proofErr w:type="spellEnd"/>
       <w:r>
-        <w:t xml:space="preserve"> </w:t>
-      </w:r>
-      <w:proofErr w:type="spellStart"/>
-      <w:r>
+        <w:rPr>
+          <w:lang w:val="en-US"/>
+        </w:rPr>
+        <w:t xml:space="preserve"> </w:t>
+      </w:r>
+      <w:proofErr w:type="spellStart"/>
+      <w:r>
+        <w:rPr>
+          <w:lang w:val="en-US"/>
+        </w:rPr>
         <w:t>electronică</w:t>
       </w:r>
       <w:proofErr w:type="spellEnd"/>
       <w:r>
+        <w:rPr>
+          <w:lang w:val="en-US"/>
+        </w:rPr>
         <w:t xml:space="preserve">: </w:t>
       </w:r>
       <w:hyperlink r:id="rId15" w:history="1">
@@ -11581,7 +12453,38 @@
         </w:r>
       </w:hyperlink>
       <w:r>
-        <w:t xml:space="preserve"> - Regim de acces;</w:t>
+        <w:rPr>
+          <w:lang w:val="en-US"/>
+        </w:rPr>
+        <w:t xml:space="preserve"> - </w:t>
+      </w:r>
+      <w:proofErr w:type="spellStart"/>
+      <w:r>
+        <w:rPr>
+          <w:lang w:val="en-US"/>
+        </w:rPr>
+        <w:t>Regim</w:t>
+      </w:r>
+      <w:proofErr w:type="spellEnd"/>
+      <w:r>
+        <w:rPr>
+          <w:lang w:val="en-US"/>
+        </w:rPr>
+        <w:t xml:space="preserve"> de </w:t>
+      </w:r>
+      <w:proofErr w:type="spellStart"/>
+      <w:r>
+        <w:rPr>
+          <w:lang w:val="en-US"/>
+        </w:rPr>
+        <w:t>acces</w:t>
+      </w:r>
+      <w:proofErr w:type="spellEnd"/>
+      <w:r>
+        <w:rPr>
+          <w:lang w:val="en-US"/>
+        </w:rPr>
+        <w:t>;</w:t>
       </w:r>
     </w:p>
     <w:p>
@@ -11601,15 +12504,32 @@
         </w:rPr>
         <w:t xml:space="preserve">Proiectul pe GitHub, Resursa electronică: </w:t>
       </w:r>
-      <w:hyperlink r:id="rId16" w:history="1">
-        <w:r>
-          <w:rPr>
-            <w:rStyle w:val="Hyperlink"/>
-            <w:lang w:val="ro-RO"/>
-          </w:rPr>
-          <w:t>https://github.com/MunMihai/Anul4/tree/8c7af8c43b8c728ff28e1ee6c75a63f997659015/Semestrul_7/Internetul_Lucrurilor%20(IoT)/Laborator/Laborator3</w:t>
-        </w:r>
-      </w:hyperlink>
+      <w:r>
+        <w:fldChar w:fldCharType="begin"/>
+      </w:r>
+      <w:r>
+        <w:rPr>
+          <w:lang w:val="en-US"/>
+        </w:rPr>
+        <w:instrText>HYPERLINK "https://github.com/MunMihai/Anul4/tree/8c7af8c43b8c728ff28e1ee6c75a63f997659015/Semestrul_7/Internetul_Lucrurilor%20(IoT)/Laborator/Laborator3"</w:instrText>
+      </w:r>
+      <w:r>
+        <w:fldChar w:fldCharType="separate"/>
+      </w:r>
+      <w:r>
+        <w:rPr>
+          <w:rStyle w:val="Hyperlink"/>
+          <w:lang w:val="ro-RO"/>
+        </w:rPr>
+        <w:t>https://github.com/MunMihai/Anul4/tree/8c7af8c43b8c728ff28e1ee6c75a63f997659015/Semestrul_7/Internetul_Lucrurilor%20(IoT)/Laborator/Laborator3</w:t>
+      </w:r>
+      <w:r>
+        <w:rPr>
+          <w:rStyle w:val="Hyperlink"/>
+          <w:lang w:val="ro-RO"/>
+        </w:rPr>
+        <w:fldChar w:fldCharType="end"/>
+      </w:r>
       <w:r>
         <w:rPr>
           <w:lang w:val="ro-RO"/>
@@ -13555,6 +14475,51 @@
         <w:pStyle w:val="Codsurs"/>
       </w:pPr>
       <w:r>
+        <w:t>typedef struct {</w:t>
+      </w:r>
+    </w:p>
+    <w:p>
+      <w:pPr>
+        <w:pStyle w:val="Codsurs"/>
+      </w:pPr>
+      <w:r>
+        <w:t>    int values[SAMPLES_NUM];   // Valorile mostrelor</w:t>
+      </w:r>
+    </w:p>
+    <w:p>
+      <w:pPr>
+        <w:pStyle w:val="Codsurs"/>
+      </w:pPr>
+      <w:r>
+        <w:t>    int index;                 // Indexul curent pentru valori</w:t>
+      </w:r>
+    </w:p>
+    <w:p>
+      <w:pPr>
+        <w:pStyle w:val="Codsurs"/>
+      </w:pPr>
+      <w:r>
+        <w:t>    double alpha[SAMPLES_NUM]; // Ponderi pentru weighted moving average (dacă e necesar)</w:t>
+      </w:r>
+    </w:p>
+    <w:p>
+      <w:pPr>
+        <w:pStyle w:val="Codsurs"/>
+      </w:pPr>
+      <w:r>
+        <w:t>} FilterData;</w:t>
+      </w:r>
+    </w:p>
+    <w:p>
+      <w:pPr>
+        <w:pStyle w:val="Codsurs"/>
+      </w:pPr>
+    </w:p>
+    <w:p>
+      <w:pPr>
+        <w:pStyle w:val="Codsurs"/>
+      </w:pPr>
+      <w:r>
         <w:t>double saltAndPapperFilter(double newValue);</w:t>
       </w:r>
     </w:p>
@@ -13576,14 +14541,7 @@
         <w:pStyle w:val="Codsurs"/>
       </w:pPr>
       <w:r>
-        <w:t>#endif</w:t>
-      </w:r>
-      <w:r>
-        <w:rPr>
-          <w:i/>
-          <w:iCs/>
-        </w:rPr>
-        <w:t xml:space="preserve"> //FILTERS_H</w:t>
+        <w:t>#endif //FILTERS_H</w:t>
       </w:r>
     </w:p>
     <w:p>
@@ -13617,70 +14575,49 @@
         <w:pStyle w:val="Codsurs"/>
       </w:pPr>
       <w:r>
-        <w:t>void showValues();</w:t>
-      </w:r>
-    </w:p>
-    <w:p>
-      <w:pPr>
-        <w:pStyle w:val="Codsurs"/>
-      </w:pPr>
-      <w:r>
-        <w:t>void move();</w:t>
-      </w:r>
-    </w:p>
-    <w:p>
-      <w:pPr>
-        <w:pStyle w:val="Codsurs"/>
-      </w:pPr>
-    </w:p>
-    <w:p>
-      <w:pPr>
-        <w:pStyle w:val="Codsurs"/>
-      </w:pPr>
-      <w:r>
-        <w:t>int adcValues[SAMPLES_NUM] = {0};</w:t>
-      </w:r>
-      <w:r>
-        <w:rPr>
-          <w:i/>
-          <w:iCs/>
-        </w:rPr>
-        <w:t xml:space="preserve"> // Stocarea mostrelor</w:t>
-      </w:r>
-    </w:p>
-    <w:p>
-      <w:pPr>
-        <w:pStyle w:val="Codsurs"/>
-      </w:pPr>
-      <w:r>
-        <w:t>int index = SAMPLES_NUM - 1 ;</w:t>
-      </w:r>
-      <w:r>
-        <w:rPr>
-          <w:i/>
-          <w:iCs/>
-        </w:rPr>
-        <w:t xml:space="preserve"> // Indexul mostrei curente</w:t>
-      </w:r>
-    </w:p>
-    <w:p>
-      <w:pPr>
-        <w:pStyle w:val="Codsurs"/>
-      </w:pPr>
-      <w:r>
-        <w:t>double alpha[SAMPLES_NUM] = {0.1, 0.2, 0.3, 0.5, 0.7};</w:t>
-      </w:r>
-    </w:p>
-    <w:p>
-      <w:pPr>
-        <w:pStyle w:val="Codsurs"/>
-      </w:pPr>
-    </w:p>
-    <w:p>
-      <w:pPr>
-        <w:pStyle w:val="Codsurs"/>
-      </w:pPr>
-      <w:r>
+        <w:t>void showValues(int* values);</w:t>
+      </w:r>
+    </w:p>
+    <w:p>
+      <w:pPr>
+        <w:pStyle w:val="Codsurs"/>
+      </w:pPr>
+      <w:r>
+        <w:t>void move(int* values);</w:t>
+      </w:r>
+    </w:p>
+    <w:p>
+      <w:pPr>
+        <w:pStyle w:val="Codsurs"/>
+      </w:pPr>
+    </w:p>
+    <w:p>
+      <w:pPr>
+        <w:pStyle w:val="Codsurs"/>
+      </w:pPr>
+      <w:r>
+        <w:t>FilterData saltAndPepperData = {{0}, SAMPLES_NUM - 1, {1}};</w:t>
+      </w:r>
+    </w:p>
+    <w:p>
+      <w:pPr>
+        <w:pStyle w:val="Codsurs"/>
+      </w:pPr>
+      <w:r>
+        <w:t>FilterData weightedAvgData = {{0}, SAMPLES_NUM - 1, {0.1, 0.2, 0.3, 0.5, 0.7}};</w:t>
+      </w:r>
+    </w:p>
+    <w:p>
+      <w:pPr>
+        <w:pStyle w:val="Codsurs"/>
+      </w:pPr>
+    </w:p>
+    <w:p>
+      <w:pPr>
+        <w:pStyle w:val="Codsurs"/>
+      </w:pPr>
+      <w:r>
+        <w:lastRenderedPageBreak/>
         <w:t>double saltAndPapperFilter(double newValue) {</w:t>
       </w:r>
     </w:p>
@@ -13689,7 +14626,7 @@
         <w:pStyle w:val="Codsurs"/>
       </w:pPr>
       <w:r>
-        <w:t>  adcValues[index] = newValue;</w:t>
+        <w:t>  saltAndPepperData.values[saltAndPepperData.index] = newValue;</w:t>
       </w:r>
     </w:p>
     <w:p>
@@ -13710,23 +14647,19 @@
         <w:pStyle w:val="Codsurs"/>
       </w:pPr>
       <w:r>
-        <w:t>  memcpy(sortedValues, adcValues, sizeof(adcValues));</w:t>
-      </w:r>
-    </w:p>
-    <w:p>
-      <w:pPr>
-        <w:pStyle w:val="Codsurs"/>
-      </w:pPr>
-    </w:p>
-    <w:p>
-      <w:pPr>
-        <w:pStyle w:val="Codsurs"/>
-      </w:pPr>
-      <w:r>
-        <w:rPr>
-          <w:i/>
-          <w:iCs/>
-        </w:rPr>
+        <w:t>  memcpy(sortedValues, saltAndPepperData.values, sizeof(saltAndPepperData.values));</w:t>
+      </w:r>
+    </w:p>
+    <w:p>
+      <w:pPr>
+        <w:pStyle w:val="Codsurs"/>
+      </w:pPr>
+    </w:p>
+    <w:p>
+      <w:pPr>
+        <w:pStyle w:val="Codsurs"/>
+      </w:pPr>
+      <w:r>
         <w:t>  // Folosim o sortare mai eficientă (Insertion Sort pentru liste mici)</w:t>
       </w:r>
     </w:p>
@@ -13812,38 +14745,28 @@
         <w:pStyle w:val="Codsurs"/>
       </w:pPr>
       <w:r>
-        <w:t>  showValues();</w:t>
-      </w:r>
-    </w:p>
-    <w:p>
-      <w:pPr>
-        <w:pStyle w:val="Codsurs"/>
-      </w:pPr>
-      <w:r>
-        <w:t>  move();</w:t>
-      </w:r>
-    </w:p>
-    <w:p>
-      <w:pPr>
-        <w:pStyle w:val="Codsurs"/>
-      </w:pPr>
-    </w:p>
-    <w:p>
-      <w:pPr>
-        <w:pStyle w:val="Codsurs"/>
-      </w:pPr>
-      <w:r>
-        <w:t xml:space="preserve">  </w:t>
-      </w:r>
-      <w:r>
-        <w:rPr>
-          <w:i/>
-          <w:iCs/>
-        </w:rPr>
-        <w:t>return</w:t>
-      </w:r>
-      <w:r>
-        <w:t xml:space="preserve"> sortedValues[SAMPLES_NUM / 2];</w:t>
+        <w:t>  showValues(saltAndPepperData.values);</w:t>
+      </w:r>
+    </w:p>
+    <w:p>
+      <w:pPr>
+        <w:pStyle w:val="Codsurs"/>
+      </w:pPr>
+      <w:r>
+        <w:t>  move(saltAndPepperData.values);</w:t>
+      </w:r>
+    </w:p>
+    <w:p>
+      <w:pPr>
+        <w:pStyle w:val="Codsurs"/>
+      </w:pPr>
+    </w:p>
+    <w:p>
+      <w:pPr>
+        <w:pStyle w:val="Codsurs"/>
+      </w:pPr>
+      <w:r>
+        <w:t>  return sortedValues[SAMPLES_NUM / 2];</w:t>
       </w:r>
     </w:p>
     <w:p>
@@ -13888,7 +14811,7 @@
         <w:pStyle w:val="Codsurs"/>
       </w:pPr>
       <w:r>
-        <w:t>  adcValues[index] = newValue;</w:t>
+        <w:t>  weightedAvgData.values[weightedAvgData.index] = newValue;</w:t>
       </w:r>
     </w:p>
     <w:p>
@@ -13909,15 +14832,15 @@
         <w:pStyle w:val="Codsurs"/>
       </w:pPr>
       <w:r>
-        <w:t>    weightedAverage += adcValues[i] * alpha[i];</w:t>
-      </w:r>
-    </w:p>
-    <w:p>
-      <w:pPr>
-        <w:pStyle w:val="Codsurs"/>
-      </w:pPr>
-      <w:r>
-        <w:t>    weightSum += alpha[i];</w:t>
+        <w:t>    weightedAverage += weightedAvgData.values[i] * weightedAvgData.alpha[i];</w:t>
+      </w:r>
+    </w:p>
+    <w:p>
+      <w:pPr>
+        <w:pStyle w:val="Codsurs"/>
+      </w:pPr>
+      <w:r>
+        <w:t>    weightSum += weightedAvgData.alpha[i];</w:t>
       </w:r>
     </w:p>
     <w:p>
@@ -13938,38 +14861,28 @@
         <w:pStyle w:val="Codsurs"/>
       </w:pPr>
       <w:r>
-        <w:t>  showValues();</w:t>
-      </w:r>
-    </w:p>
-    <w:p>
-      <w:pPr>
-        <w:pStyle w:val="Codsurs"/>
-      </w:pPr>
-      <w:r>
-        <w:t>  move();</w:t>
-      </w:r>
-    </w:p>
-    <w:p>
-      <w:pPr>
-        <w:pStyle w:val="Codsurs"/>
-      </w:pPr>
-    </w:p>
-    <w:p>
-      <w:pPr>
-        <w:pStyle w:val="Codsurs"/>
-      </w:pPr>
-      <w:r>
-        <w:t xml:space="preserve">  </w:t>
-      </w:r>
-      <w:r>
-        <w:rPr>
-          <w:i/>
-          <w:iCs/>
-        </w:rPr>
-        <w:t>return</w:t>
-      </w:r>
-      <w:r>
-        <w:t xml:space="preserve"> weightedAverage / weightSum;</w:t>
+        <w:t>  showValues(weightedAvgData.values);</w:t>
+      </w:r>
+    </w:p>
+    <w:p>
+      <w:pPr>
+        <w:pStyle w:val="Codsurs"/>
+      </w:pPr>
+      <w:r>
+        <w:t>  move(weightedAvgData.values);</w:t>
+      </w:r>
+    </w:p>
+    <w:p>
+      <w:pPr>
+        <w:pStyle w:val="Codsurs"/>
+      </w:pPr>
+    </w:p>
+    <w:p>
+      <w:pPr>
+        <w:pStyle w:val="Codsurs"/>
+      </w:pPr>
+      <w:r>
+        <w:t>  return weightedAverage / weightSum;</w:t>
       </w:r>
     </w:p>
     <w:p>
@@ -13990,47 +14903,31 @@
         <w:pStyle w:val="Codsurs"/>
       </w:pPr>
       <w:r>
-        <w:t>void showValues() {</w:t>
-      </w:r>
-    </w:p>
-    <w:p>
-      <w:pPr>
-        <w:pStyle w:val="Codsurs"/>
-      </w:pPr>
-      <w:r>
-        <w:t>  int len = sizeof(adcValues) / sizeof(adcValues[0]);</w:t>
-      </w:r>
-    </w:p>
-    <w:p>
-      <w:pPr>
-        <w:pStyle w:val="Codsurs"/>
-      </w:pPr>
-      <w:r>
-        <w:t>  Serial.print("[ ");</w:t>
-      </w:r>
-    </w:p>
-    <w:p>
-      <w:pPr>
-        <w:pStyle w:val="Codsurs"/>
-      </w:pPr>
-      <w:r>
-        <w:t>  for (int i = 0; i &lt; len; i++) {</w:t>
-      </w:r>
-    </w:p>
-    <w:p>
-      <w:pPr>
-        <w:pStyle w:val="Codsurs"/>
-      </w:pPr>
-      <w:r>
-        <w:t>    Serial.print(adcValues[i]);</w:t>
-      </w:r>
-    </w:p>
-    <w:p>
-      <w:pPr>
-        <w:pStyle w:val="Codsurs"/>
-      </w:pPr>
-      <w:r>
-        <w:t>    Serial.print(" ");</w:t>
+        <w:t>void showValues(int* values) {</w:t>
+      </w:r>
+    </w:p>
+    <w:p>
+      <w:pPr>
+        <w:pStyle w:val="Codsurs"/>
+      </w:pPr>
+      <w:r>
+        <w:t>  printf("[ ");</w:t>
+      </w:r>
+    </w:p>
+    <w:p>
+      <w:pPr>
+        <w:pStyle w:val="Codsurs"/>
+      </w:pPr>
+      <w:r>
+        <w:t>  for (int i = 0; i &lt; SAMPLES_NUM; i++) {</w:t>
+      </w:r>
+    </w:p>
+    <w:p>
+      <w:pPr>
+        <w:pStyle w:val="Codsurs"/>
+      </w:pPr>
+      <w:r>
+        <w:t>    printf("%d ", values[i]);</w:t>
       </w:r>
     </w:p>
     <w:p>
@@ -14046,7 +14943,7 @@
         <w:pStyle w:val="Codsurs"/>
       </w:pPr>
       <w:r>
-        <w:t>  Serial.print("]");</w:t>
+        <w:t>  printf("]");</w:t>
       </w:r>
     </w:p>
     <w:p>
@@ -14067,7 +14964,7 @@
         <w:pStyle w:val="Codsurs"/>
       </w:pPr>
       <w:r>
-        <w:t>void move() {</w:t>
+        <w:t>void move(int* values) {</w:t>
       </w:r>
     </w:p>
     <w:p>
@@ -14083,7 +14980,7 @@
         <w:pStyle w:val="Codsurs"/>
       </w:pPr>
       <w:r>
-        <w:t>    adcValues[i] = adcValues[i + 1];</w:t>
+        <w:t>    values[i] = values[i + 1];</w:t>
       </w:r>
     </w:p>
     <w:p>
@@ -14107,8 +15004,13 @@
         <w:pStyle w:val="Codsurs"/>
       </w:pPr>
     </w:p>
+    <w:p>
+      <w:pPr>
+        <w:pStyle w:val="Codsurs"/>
+      </w:pPr>
+    </w:p>
     <w:sectPr>
-      <w:footerReference w:type="default" r:id="rId17"/>
+      <w:footerReference w:type="default" r:id="rId16"/>
       <w:type w:val="continuous"/>
       <w:pgSz w:w="12240" w:h="15840"/>
       <w:pgMar w:top="1134" w:right="567" w:bottom="1134" w:left="1134" w:header="720" w:footer="720" w:gutter="0"/>

</xml_diff>

<commit_message>
PAM. Laborator 3 - Populate from json file
</commit_message>
<xml_diff>
--- a/Semestrul_7/Internetul_Lucrurilor (IoT)/Laborator/Laborator3/TI212_MunteanMihai_Laborator3.docx
+++ b/Semestrul_7/Internetul_Lucrurilor (IoT)/Laborator/Laborator3/TI212_MunteanMihai_Laborator3.docx
@@ -2792,7 +2792,21 @@
         <w:rPr>
           <w:lang w:val="en-US"/>
         </w:rPr>
-        <w:t xml:space="preserve"> un ADC.</w:t>
+        <w:t xml:space="preserve"> </w:t>
+      </w:r>
+      <w:proofErr w:type="gramStart"/>
+      <w:r>
+        <w:rPr>
+          <w:lang w:val="en-US"/>
+        </w:rPr>
+        <w:t>un ADC</w:t>
+      </w:r>
+      <w:proofErr w:type="gramEnd"/>
+      <w:r>
+        <w:rPr>
+          <w:lang w:val="en-US"/>
+        </w:rPr>
+        <w:t>.</w:t>
       </w:r>
     </w:p>
     <w:p>
@@ -3470,24 +3484,42 @@
           <w:bCs/>
           <w:lang w:val="en-US"/>
         </w:rPr>
-        <w:t xml:space="preserve"> a ADC-</w:t>
-      </w:r>
-      <w:proofErr w:type="spellStart"/>
+        <w:t xml:space="preserve"> </w:t>
+      </w:r>
+      <w:proofErr w:type="gramStart"/>
       <w:r>
         <w:rPr>
           <w:b/>
           <w:bCs/>
           <w:lang w:val="en-US"/>
         </w:rPr>
-        <w:t>ului</w:t>
-      </w:r>
-      <w:proofErr w:type="spellEnd"/>
+        <w:t>a</w:t>
+      </w:r>
+      <w:proofErr w:type="gramEnd"/>
       <w:r>
         <w:rPr>
           <w:b/>
           <w:bCs/>
           <w:lang w:val="en-US"/>
         </w:rPr>
+        <w:t xml:space="preserve"> ADC-</w:t>
+      </w:r>
+      <w:proofErr w:type="spellStart"/>
+      <w:r>
+        <w:rPr>
+          <w:b/>
+          <w:bCs/>
+          <w:lang w:val="en-US"/>
+        </w:rPr>
+        <w:t>ului</w:t>
+      </w:r>
+      <w:proofErr w:type="spellEnd"/>
+      <w:r>
+        <w:rPr>
+          <w:b/>
+          <w:bCs/>
+          <w:lang w:val="en-US"/>
+        </w:rPr>
         <w:t xml:space="preserve"> (ADC_MAX)</w:t>
       </w:r>
       <w:r>
@@ -3578,7 +3610,21 @@
         <w:rPr>
           <w:lang w:val="en-US"/>
         </w:rPr>
-        <w:t xml:space="preserve">, un ADC de 10 </w:t>
+        <w:t xml:space="preserve">, </w:t>
+      </w:r>
+      <w:proofErr w:type="gramStart"/>
+      <w:r>
+        <w:rPr>
+          <w:lang w:val="en-US"/>
+        </w:rPr>
+        <w:t>un ADC</w:t>
+      </w:r>
+      <w:proofErr w:type="gramEnd"/>
+      <w:r>
+        <w:rPr>
+          <w:lang w:val="en-US"/>
+        </w:rPr>
+        <w:t xml:space="preserve"> de 10 </w:t>
       </w:r>
       <w:proofErr w:type="spellStart"/>
       <w:r>
@@ -4126,7 +4172,21 @@
         <w:rPr>
           <w:lang w:val="en-US"/>
         </w:rPr>
-        <w:t xml:space="preserve"> un ADC de 10 </w:t>
+        <w:t xml:space="preserve"> </w:t>
+      </w:r>
+      <w:proofErr w:type="gramStart"/>
+      <w:r>
+        <w:rPr>
+          <w:lang w:val="en-US"/>
+        </w:rPr>
+        <w:t>un ADC</w:t>
+      </w:r>
+      <w:proofErr w:type="gramEnd"/>
+      <w:r>
+        <w:rPr>
+          <w:lang w:val="en-US"/>
+        </w:rPr>
+        <w:t xml:space="preserve"> de 10 </w:t>
       </w:r>
       <w:proofErr w:type="spellStart"/>
       <w:r>
@@ -6985,7 +7045,21 @@
         <w:rPr>
           <w:lang w:val="en-US"/>
         </w:rPr>
-        <w:t xml:space="preserve"> a </w:t>
+        <w:t xml:space="preserve"> </w:t>
+      </w:r>
+      <w:proofErr w:type="gramStart"/>
+      <w:r>
+        <w:rPr>
+          <w:lang w:val="en-US"/>
+        </w:rPr>
+        <w:t>a</w:t>
+      </w:r>
+      <w:proofErr w:type="gramEnd"/>
+      <w:r>
+        <w:rPr>
+          <w:lang w:val="en-US"/>
+        </w:rPr>
+        <w:t xml:space="preserve"> </w:t>
       </w:r>
       <w:proofErr w:type="spellStart"/>
       <w:r>
@@ -10373,6 +10447,7 @@
         <w:t xml:space="preserve">double </w:t>
       </w:r>
       <w:proofErr w:type="spellStart"/>
+      <w:proofErr w:type="gramStart"/>
       <w:r>
         <w:rPr>
           <w:rFonts w:ascii="Courier New" w:eastAsia="Times New Roman" w:hAnsi="Courier New" w:cs="Times New Roman"/>
@@ -10390,9 +10465,9 @@
           <w:szCs w:val="24"/>
           <w:lang w:val="en-US" w:eastAsia="en-US"/>
         </w:rPr>
-        <w:t xml:space="preserve">(double </w:t>
-      </w:r>
-      <w:proofErr w:type="spellStart"/>
+        <w:t>(</w:t>
+      </w:r>
+      <w:proofErr w:type="gramEnd"/>
       <w:r>
         <w:rPr>
           <w:rFonts w:ascii="Courier New" w:eastAsia="Times New Roman" w:hAnsi="Courier New" w:cs="Times New Roman"/>
@@ -10400,9 +10475,9 @@
           <w:szCs w:val="24"/>
           <w:lang w:val="en-US" w:eastAsia="en-US"/>
         </w:rPr>
-        <w:t>newValue</w:t>
-      </w:r>
-      <w:proofErr w:type="spellEnd"/>
+        <w:t xml:space="preserve">double </w:t>
+      </w:r>
+      <w:proofErr w:type="spellStart"/>
       <w:r>
         <w:rPr>
           <w:rFonts w:ascii="Courier New" w:eastAsia="Times New Roman" w:hAnsi="Courier New" w:cs="Times New Roman"/>
@@ -10410,29 +10485,29 @@
           <w:szCs w:val="24"/>
           <w:lang w:val="en-US" w:eastAsia="en-US"/>
         </w:rPr>
-        <w:t>) {</w:t>
-      </w:r>
-    </w:p>
-    <w:p>
-      <w:pPr>
-        <w:pStyle w:val="Textdebaz"/>
+        <w:t>newValue</w:t>
+      </w:r>
+      <w:proofErr w:type="spellEnd"/>
+      <w:r>
         <w:rPr>
           <w:rFonts w:ascii="Courier New" w:eastAsia="Times New Roman" w:hAnsi="Courier New" w:cs="Times New Roman"/>
           <w:sz w:val="20"/>
           <w:szCs w:val="24"/>
           <w:lang w:val="en-US" w:eastAsia="en-US"/>
         </w:rPr>
-      </w:pPr>
-      <w:r>
+        <w:t>) {</w:t>
+      </w:r>
+    </w:p>
+    <w:p>
+      <w:pPr>
+        <w:pStyle w:val="Textdebaz"/>
         <w:rPr>
           <w:rFonts w:ascii="Courier New" w:eastAsia="Times New Roman" w:hAnsi="Courier New" w:cs="Times New Roman"/>
           <w:sz w:val="20"/>
           <w:szCs w:val="24"/>
           <w:lang w:val="en-US" w:eastAsia="en-US"/>
         </w:rPr>
-        <w:t xml:space="preserve">  </w:t>
-      </w:r>
-      <w:proofErr w:type="spellStart"/>
+      </w:pPr>
       <w:r>
         <w:rPr>
           <w:rFonts w:ascii="Courier New" w:eastAsia="Times New Roman" w:hAnsi="Courier New" w:cs="Times New Roman"/>
@@ -10440,9 +10515,9 @@
           <w:szCs w:val="24"/>
           <w:lang w:val="en-US" w:eastAsia="en-US"/>
         </w:rPr>
-        <w:t>adcValues</w:t>
-      </w:r>
-      <w:proofErr w:type="spellEnd"/>
+        <w:t xml:space="preserve">  </w:t>
+      </w:r>
+      <w:proofErr w:type="spellStart"/>
       <w:r>
         <w:rPr>
           <w:rFonts w:ascii="Courier New" w:eastAsia="Times New Roman" w:hAnsi="Courier New" w:cs="Times New Roman"/>
@@ -10450,9 +10525,9 @@
           <w:szCs w:val="24"/>
           <w:lang w:val="en-US" w:eastAsia="en-US"/>
         </w:rPr>
-        <w:t xml:space="preserve">[index] = </w:t>
-      </w:r>
-      <w:proofErr w:type="spellStart"/>
+        <w:t>adcValues</w:t>
+      </w:r>
+      <w:proofErr w:type="spellEnd"/>
       <w:r>
         <w:rPr>
           <w:rFonts w:ascii="Courier New" w:eastAsia="Times New Roman" w:hAnsi="Courier New" w:cs="Times New Roman"/>
@@ -10460,9 +10535,9 @@
           <w:szCs w:val="24"/>
           <w:lang w:val="en-US" w:eastAsia="en-US"/>
         </w:rPr>
-        <w:t>newValue</w:t>
-      </w:r>
-      <w:proofErr w:type="spellEnd"/>
+        <w:t xml:space="preserve">[index] = </w:t>
+      </w:r>
+      <w:proofErr w:type="spellStart"/>
       <w:r>
         <w:rPr>
           <w:rFonts w:ascii="Courier New" w:eastAsia="Times New Roman" w:hAnsi="Courier New" w:cs="Times New Roman"/>
@@ -10470,19 +10545,18 @@
           <w:szCs w:val="24"/>
           <w:lang w:val="en-US" w:eastAsia="en-US"/>
         </w:rPr>
-        <w:t>;</w:t>
-      </w:r>
-    </w:p>
-    <w:p>
-      <w:pPr>
-        <w:pStyle w:val="Textdebaz"/>
+        <w:t>newValue</w:t>
+      </w:r>
+      <w:proofErr w:type="spellEnd"/>
+      <w:r>
         <w:rPr>
           <w:rFonts w:ascii="Courier New" w:eastAsia="Times New Roman" w:hAnsi="Courier New" w:cs="Times New Roman"/>
           <w:sz w:val="20"/>
           <w:szCs w:val="24"/>
           <w:lang w:val="en-US" w:eastAsia="en-US"/>
         </w:rPr>
-      </w:pPr>
+        <w:t>;</w:t>
+      </w:r>
     </w:p>
     <w:p>
       <w:pPr>
@@ -10494,16 +10568,17 @@
           <w:lang w:val="en-US" w:eastAsia="en-US"/>
         </w:rPr>
       </w:pPr>
-      <w:r>
+    </w:p>
+    <w:p>
+      <w:pPr>
+        <w:pStyle w:val="Textdebaz"/>
         <w:rPr>
           <w:rFonts w:ascii="Courier New" w:eastAsia="Times New Roman" w:hAnsi="Courier New" w:cs="Times New Roman"/>
           <w:sz w:val="20"/>
           <w:szCs w:val="24"/>
           <w:lang w:val="en-US" w:eastAsia="en-US"/>
         </w:rPr>
-        <w:t xml:space="preserve">  int </w:t>
-      </w:r>
-      <w:proofErr w:type="spellStart"/>
+      </w:pPr>
       <w:r>
         <w:rPr>
           <w:rFonts w:ascii="Courier New" w:eastAsia="Times New Roman" w:hAnsi="Courier New" w:cs="Times New Roman"/>
@@ -10511,9 +10586,10 @@
           <w:szCs w:val="24"/>
           <w:lang w:val="en-US" w:eastAsia="en-US"/>
         </w:rPr>
-        <w:t>sortedValues</w:t>
-      </w:r>
-      <w:proofErr w:type="spellEnd"/>
+        <w:t xml:space="preserve">  int </w:t>
+      </w:r>
+      <w:proofErr w:type="spellStart"/>
+      <w:proofErr w:type="gramStart"/>
       <w:r>
         <w:rPr>
           <w:rFonts w:ascii="Courier New" w:eastAsia="Times New Roman" w:hAnsi="Courier New" w:cs="Times New Roman"/>
@@ -10521,19 +10597,19 @@
           <w:szCs w:val="24"/>
           <w:lang w:val="en-US" w:eastAsia="en-US"/>
         </w:rPr>
-        <w:t>[SAMPLES_NUM];</w:t>
-      </w:r>
-    </w:p>
-    <w:p>
-      <w:pPr>
-        <w:pStyle w:val="Textdebaz"/>
+        <w:t>sortedValues</w:t>
+      </w:r>
+      <w:proofErr w:type="spellEnd"/>
+      <w:r>
         <w:rPr>
           <w:rFonts w:ascii="Courier New" w:eastAsia="Times New Roman" w:hAnsi="Courier New" w:cs="Times New Roman"/>
           <w:sz w:val="20"/>
           <w:szCs w:val="24"/>
           <w:lang w:val="en-US" w:eastAsia="en-US"/>
         </w:rPr>
-      </w:pPr>
+        <w:t>[</w:t>
+      </w:r>
+      <w:proofErr w:type="gramEnd"/>
       <w:r>
         <w:rPr>
           <w:rFonts w:ascii="Courier New" w:eastAsia="Times New Roman" w:hAnsi="Courier New" w:cs="Times New Roman"/>
@@ -10541,19 +10617,19 @@
           <w:szCs w:val="24"/>
           <w:lang w:val="en-US" w:eastAsia="en-US"/>
         </w:rPr>
-        <w:t xml:space="preserve">  </w:t>
-      </w:r>
-      <w:proofErr w:type="spellStart"/>
-      <w:r>
+        <w:t>SAMPLES_NUM];</w:t>
+      </w:r>
+    </w:p>
+    <w:p>
+      <w:pPr>
+        <w:pStyle w:val="Textdebaz"/>
         <w:rPr>
           <w:rFonts w:ascii="Courier New" w:eastAsia="Times New Roman" w:hAnsi="Courier New" w:cs="Times New Roman"/>
           <w:sz w:val="20"/>
           <w:szCs w:val="24"/>
           <w:lang w:val="en-US" w:eastAsia="en-US"/>
         </w:rPr>
-        <w:t>memcpy</w:t>
-      </w:r>
-      <w:proofErr w:type="spellEnd"/>
+      </w:pPr>
       <w:r>
         <w:rPr>
           <w:rFonts w:ascii="Courier New" w:eastAsia="Times New Roman" w:hAnsi="Courier New" w:cs="Times New Roman"/>
@@ -10561,9 +10637,31 @@
           <w:szCs w:val="24"/>
           <w:lang w:val="en-US" w:eastAsia="en-US"/>
         </w:rPr>
+        <w:t xml:space="preserve">  </w:t>
+      </w:r>
+      <w:proofErr w:type="spellStart"/>
+      <w:proofErr w:type="gramStart"/>
+      <w:r>
+        <w:rPr>
+          <w:rFonts w:ascii="Courier New" w:eastAsia="Times New Roman" w:hAnsi="Courier New" w:cs="Times New Roman"/>
+          <w:sz w:val="20"/>
+          <w:szCs w:val="24"/>
+          <w:lang w:val="en-US" w:eastAsia="en-US"/>
+        </w:rPr>
+        <w:t>memcpy</w:t>
+      </w:r>
+      <w:proofErr w:type="spellEnd"/>
+      <w:r>
+        <w:rPr>
+          <w:rFonts w:ascii="Courier New" w:eastAsia="Times New Roman" w:hAnsi="Courier New" w:cs="Times New Roman"/>
+          <w:sz w:val="20"/>
+          <w:szCs w:val="24"/>
+          <w:lang w:val="en-US" w:eastAsia="en-US"/>
+        </w:rPr>
         <w:t>(</w:t>
       </w:r>
       <w:proofErr w:type="spellStart"/>
+      <w:proofErr w:type="gramEnd"/>
       <w:r>
         <w:rPr>
           <w:rFonts w:ascii="Courier New" w:eastAsia="Times New Roman" w:hAnsi="Courier New" w:cs="Times New Roman"/>
@@ -11085,6 +11183,7 @@
         <w:t xml:space="preserve">      </w:t>
       </w:r>
       <w:proofErr w:type="spellStart"/>
+      <w:proofErr w:type="gramStart"/>
       <w:r>
         <w:rPr>
           <w:rFonts w:ascii="Courier New" w:eastAsia="Times New Roman" w:hAnsi="Courier New" w:cs="Times New Roman"/>
@@ -11102,9 +11201,9 @@
           <w:szCs w:val="24"/>
           <w:lang w:val="en-US" w:eastAsia="en-US"/>
         </w:rPr>
-        <w:t xml:space="preserve">[j + 1] = </w:t>
-      </w:r>
-      <w:proofErr w:type="spellStart"/>
+        <w:t>[</w:t>
+      </w:r>
+      <w:proofErr w:type="gramEnd"/>
       <w:r>
         <w:rPr>
           <w:rFonts w:ascii="Courier New" w:eastAsia="Times New Roman" w:hAnsi="Courier New" w:cs="Times New Roman"/>
@@ -11112,9 +11211,9 @@
           <w:szCs w:val="24"/>
           <w:lang w:val="en-US" w:eastAsia="en-US"/>
         </w:rPr>
-        <w:t>sortedValues</w:t>
-      </w:r>
-      <w:proofErr w:type="spellEnd"/>
+        <w:t xml:space="preserve">j + 1] = </w:t>
+      </w:r>
+      <w:proofErr w:type="spellStart"/>
       <w:r>
         <w:rPr>
           <w:rFonts w:ascii="Courier New" w:eastAsia="Times New Roman" w:hAnsi="Courier New" w:cs="Times New Roman"/>
@@ -11122,69 +11221,69 @@
           <w:szCs w:val="24"/>
           <w:lang w:val="en-US" w:eastAsia="en-US"/>
         </w:rPr>
-        <w:t>[j];</w:t>
-      </w:r>
-    </w:p>
-    <w:p>
-      <w:pPr>
-        <w:pStyle w:val="Textdebaz"/>
+        <w:t>sortedValues</w:t>
+      </w:r>
+      <w:proofErr w:type="spellEnd"/>
+      <w:r>
         <w:rPr>
           <w:rFonts w:ascii="Courier New" w:eastAsia="Times New Roman" w:hAnsi="Courier New" w:cs="Times New Roman"/>
           <w:sz w:val="20"/>
           <w:szCs w:val="24"/>
           <w:lang w:val="en-US" w:eastAsia="en-US"/>
         </w:rPr>
-      </w:pPr>
-      <w:r>
+        <w:t>[j];</w:t>
+      </w:r>
+    </w:p>
+    <w:p>
+      <w:pPr>
+        <w:pStyle w:val="Textdebaz"/>
         <w:rPr>
           <w:rFonts w:ascii="Courier New" w:eastAsia="Times New Roman" w:hAnsi="Courier New" w:cs="Times New Roman"/>
           <w:sz w:val="20"/>
           <w:szCs w:val="24"/>
           <w:lang w:val="en-US" w:eastAsia="en-US"/>
         </w:rPr>
-        <w:t>      j = j - 1;</w:t>
-      </w:r>
-    </w:p>
-    <w:p>
-      <w:pPr>
-        <w:pStyle w:val="Textdebaz"/>
+      </w:pPr>
+      <w:r>
         <w:rPr>
           <w:rFonts w:ascii="Courier New" w:eastAsia="Times New Roman" w:hAnsi="Courier New" w:cs="Times New Roman"/>
           <w:sz w:val="20"/>
           <w:szCs w:val="24"/>
           <w:lang w:val="en-US" w:eastAsia="en-US"/>
         </w:rPr>
-      </w:pPr>
-      <w:r>
+        <w:t>      j = j - 1;</w:t>
+      </w:r>
+    </w:p>
+    <w:p>
+      <w:pPr>
+        <w:pStyle w:val="Textdebaz"/>
         <w:rPr>
           <w:rFonts w:ascii="Courier New" w:eastAsia="Times New Roman" w:hAnsi="Courier New" w:cs="Times New Roman"/>
           <w:sz w:val="20"/>
           <w:szCs w:val="24"/>
           <w:lang w:val="en-US" w:eastAsia="en-US"/>
         </w:rPr>
-        <w:t>    }</w:t>
-      </w:r>
-    </w:p>
-    <w:p>
-      <w:pPr>
-        <w:pStyle w:val="Textdebaz"/>
+      </w:pPr>
+      <w:r>
         <w:rPr>
           <w:rFonts w:ascii="Courier New" w:eastAsia="Times New Roman" w:hAnsi="Courier New" w:cs="Times New Roman"/>
           <w:sz w:val="20"/>
           <w:szCs w:val="24"/>
           <w:lang w:val="en-US" w:eastAsia="en-US"/>
         </w:rPr>
-      </w:pPr>
-      <w:r>
+        <w:t>    }</w:t>
+      </w:r>
+    </w:p>
+    <w:p>
+      <w:pPr>
+        <w:pStyle w:val="Textdebaz"/>
         <w:rPr>
           <w:rFonts w:ascii="Courier New" w:eastAsia="Times New Roman" w:hAnsi="Courier New" w:cs="Times New Roman"/>
           <w:sz w:val="20"/>
           <w:szCs w:val="24"/>
           <w:lang w:val="en-US" w:eastAsia="en-US"/>
         </w:rPr>
-        <w:t xml:space="preserve">    </w:t>
-      </w:r>
-      <w:proofErr w:type="spellStart"/>
+      </w:pPr>
       <w:r>
         <w:rPr>
           <w:rFonts w:ascii="Courier New" w:eastAsia="Times New Roman" w:hAnsi="Courier New" w:cs="Times New Roman"/>
@@ -11192,9 +11291,10 @@
           <w:szCs w:val="24"/>
           <w:lang w:val="en-US" w:eastAsia="en-US"/>
         </w:rPr>
-        <w:t>sortedValues</w:t>
-      </w:r>
-      <w:proofErr w:type="spellEnd"/>
+        <w:t xml:space="preserve">    </w:t>
+      </w:r>
+      <w:proofErr w:type="spellStart"/>
+      <w:proofErr w:type="gramStart"/>
       <w:r>
         <w:rPr>
           <w:rFonts w:ascii="Courier New" w:eastAsia="Times New Roman" w:hAnsi="Courier New" w:cs="Times New Roman"/>
@@ -11202,19 +11302,19 @@
           <w:szCs w:val="24"/>
           <w:lang w:val="en-US" w:eastAsia="en-US"/>
         </w:rPr>
-        <w:t>[j + 1] = key;</w:t>
-      </w:r>
-    </w:p>
-    <w:p>
-      <w:pPr>
-        <w:pStyle w:val="Textdebaz"/>
+        <w:t>sortedValues</w:t>
+      </w:r>
+      <w:proofErr w:type="spellEnd"/>
+      <w:r>
         <w:rPr>
           <w:rFonts w:ascii="Courier New" w:eastAsia="Times New Roman" w:hAnsi="Courier New" w:cs="Times New Roman"/>
           <w:sz w:val="20"/>
           <w:szCs w:val="24"/>
           <w:lang w:val="en-US" w:eastAsia="en-US"/>
         </w:rPr>
-      </w:pPr>
+        <w:t>[</w:t>
+      </w:r>
+      <w:proofErr w:type="gramEnd"/>
       <w:r>
         <w:rPr>
           <w:rFonts w:ascii="Courier New" w:eastAsia="Times New Roman" w:hAnsi="Courier New" w:cs="Times New Roman"/>
@@ -11222,7 +11322,7 @@
           <w:szCs w:val="24"/>
           <w:lang w:val="en-US" w:eastAsia="en-US"/>
         </w:rPr>
-        <w:t>  }</w:t>
+        <w:t>j + 1] = key;</w:t>
       </w:r>
     </w:p>
     <w:p>
@@ -11235,37 +11335,37 @@
           <w:lang w:val="en-US" w:eastAsia="en-US"/>
         </w:rPr>
       </w:pPr>
-    </w:p>
-    <w:p>
-      <w:pPr>
-        <w:pStyle w:val="Textdebaz"/>
+      <w:r>
         <w:rPr>
           <w:rFonts w:ascii="Courier New" w:eastAsia="Times New Roman" w:hAnsi="Courier New" w:cs="Times New Roman"/>
           <w:sz w:val="20"/>
           <w:szCs w:val="24"/>
           <w:lang w:val="en-US" w:eastAsia="en-US"/>
         </w:rPr>
-      </w:pPr>
-      <w:r>
+        <w:t>  }</w:t>
+      </w:r>
+    </w:p>
+    <w:p>
+      <w:pPr>
+        <w:pStyle w:val="Textdebaz"/>
         <w:rPr>
           <w:rFonts w:ascii="Courier New" w:eastAsia="Times New Roman" w:hAnsi="Courier New" w:cs="Times New Roman"/>
           <w:sz w:val="20"/>
           <w:szCs w:val="24"/>
           <w:lang w:val="en-US" w:eastAsia="en-US"/>
         </w:rPr>
-        <w:t xml:space="preserve">  </w:t>
-      </w:r>
-      <w:proofErr w:type="spellStart"/>
-      <w:r>
+      </w:pPr>
+    </w:p>
+    <w:p>
+      <w:pPr>
+        <w:pStyle w:val="Textdebaz"/>
         <w:rPr>
           <w:rFonts w:ascii="Courier New" w:eastAsia="Times New Roman" w:hAnsi="Courier New" w:cs="Times New Roman"/>
           <w:sz w:val="20"/>
           <w:szCs w:val="24"/>
           <w:lang w:val="en-US" w:eastAsia="en-US"/>
         </w:rPr>
-        <w:t>showValues</w:t>
-      </w:r>
-      <w:proofErr w:type="spellEnd"/>
+      </w:pPr>
       <w:r>
         <w:rPr>
           <w:rFonts w:ascii="Courier New" w:eastAsia="Times New Roman" w:hAnsi="Courier New" w:cs="Times New Roman"/>
@@ -11273,19 +11373,20 @@
           <w:szCs w:val="24"/>
           <w:lang w:val="en-US" w:eastAsia="en-US"/>
         </w:rPr>
-        <w:t>();</w:t>
-      </w:r>
-    </w:p>
-    <w:p>
-      <w:pPr>
-        <w:pStyle w:val="Textdebaz"/>
+        <w:t xml:space="preserve">  </w:t>
+      </w:r>
+      <w:proofErr w:type="spellStart"/>
+      <w:proofErr w:type="gramStart"/>
+      <w:r>
         <w:rPr>
           <w:rFonts w:ascii="Courier New" w:eastAsia="Times New Roman" w:hAnsi="Courier New" w:cs="Times New Roman"/>
           <w:sz w:val="20"/>
           <w:szCs w:val="24"/>
           <w:lang w:val="en-US" w:eastAsia="en-US"/>
         </w:rPr>
-      </w:pPr>
+        <w:t>showValues</w:t>
+      </w:r>
+      <w:proofErr w:type="spellEnd"/>
       <w:r>
         <w:rPr>
           <w:rFonts w:ascii="Courier New" w:eastAsia="Times New Roman" w:hAnsi="Courier New" w:cs="Times New Roman"/>
@@ -11293,7 +11394,57 @@
           <w:szCs w:val="24"/>
           <w:lang w:val="en-US" w:eastAsia="en-US"/>
         </w:rPr>
-        <w:t>  move();</w:t>
+        <w:t>(</w:t>
+      </w:r>
+      <w:proofErr w:type="gramEnd"/>
+      <w:r>
+        <w:rPr>
+          <w:rFonts w:ascii="Courier New" w:eastAsia="Times New Roman" w:hAnsi="Courier New" w:cs="Times New Roman"/>
+          <w:sz w:val="20"/>
+          <w:szCs w:val="24"/>
+          <w:lang w:val="en-US" w:eastAsia="en-US"/>
+        </w:rPr>
+        <w:t>);</w:t>
+      </w:r>
+    </w:p>
+    <w:p>
+      <w:pPr>
+        <w:pStyle w:val="Textdebaz"/>
+        <w:rPr>
+          <w:rFonts w:ascii="Courier New" w:eastAsia="Times New Roman" w:hAnsi="Courier New" w:cs="Times New Roman"/>
+          <w:sz w:val="20"/>
+          <w:szCs w:val="24"/>
+          <w:lang w:val="en-US" w:eastAsia="en-US"/>
+        </w:rPr>
+      </w:pPr>
+      <w:r>
+        <w:rPr>
+          <w:rFonts w:ascii="Courier New" w:eastAsia="Times New Roman" w:hAnsi="Courier New" w:cs="Times New Roman"/>
+          <w:sz w:val="20"/>
+          <w:szCs w:val="24"/>
+          <w:lang w:val="en-US" w:eastAsia="en-US"/>
+        </w:rPr>
+        <w:t xml:space="preserve">  </w:t>
+      </w:r>
+      <w:proofErr w:type="gramStart"/>
+      <w:r>
+        <w:rPr>
+          <w:rFonts w:ascii="Courier New" w:eastAsia="Times New Roman" w:hAnsi="Courier New" w:cs="Times New Roman"/>
+          <w:sz w:val="20"/>
+          <w:szCs w:val="24"/>
+          <w:lang w:val="en-US" w:eastAsia="en-US"/>
+        </w:rPr>
+        <w:t>move(</w:t>
+      </w:r>
+      <w:proofErr w:type="gramEnd"/>
+      <w:r>
+        <w:rPr>
+          <w:rFonts w:ascii="Courier New" w:eastAsia="Times New Roman" w:hAnsi="Courier New" w:cs="Times New Roman"/>
+          <w:sz w:val="20"/>
+          <w:szCs w:val="24"/>
+          <w:lang w:val="en-US" w:eastAsia="en-US"/>
+        </w:rPr>
+        <w:t>);</w:t>
       </w:r>
     </w:p>
     <w:p>
@@ -11347,6 +11498,7 @@
         <w:t xml:space="preserve"> </w:t>
       </w:r>
       <w:proofErr w:type="spellStart"/>
+      <w:proofErr w:type="gramStart"/>
       <w:r>
         <w:rPr>
           <w:rFonts w:ascii="Courier New" w:eastAsia="Times New Roman" w:hAnsi="Courier New" w:cs="Times New Roman"/>
@@ -11364,7 +11516,17 @@
           <w:szCs w:val="24"/>
           <w:lang w:val="en-US" w:eastAsia="en-US"/>
         </w:rPr>
-        <w:t>[SAMPLES_NUM / 2];</w:t>
+        <w:t>[</w:t>
+      </w:r>
+      <w:proofErr w:type="gramEnd"/>
+      <w:r>
+        <w:rPr>
+          <w:rFonts w:ascii="Courier New" w:eastAsia="Times New Roman" w:hAnsi="Courier New" w:cs="Times New Roman"/>
+          <w:sz w:val="20"/>
+          <w:szCs w:val="24"/>
+          <w:lang w:val="en-US" w:eastAsia="en-US"/>
+        </w:rPr>
+        <w:t>SAMPLES_NUM / 2];</w:t>
       </w:r>
     </w:p>
     <w:p>
@@ -12504,32 +12666,15 @@
         </w:rPr>
         <w:t xml:space="preserve">Proiectul pe GitHub, Resursa electronică: </w:t>
       </w:r>
-      <w:r>
-        <w:fldChar w:fldCharType="begin"/>
-      </w:r>
-      <w:r>
-        <w:rPr>
-          <w:lang w:val="en-US"/>
-        </w:rPr>
-        <w:instrText>HYPERLINK "https://github.com/MunMihai/Anul4/tree/8c7af8c43b8c728ff28e1ee6c75a63f997659015/Semestrul_7/Internetul_Lucrurilor%20(IoT)/Laborator/Laborator3"</w:instrText>
-      </w:r>
-      <w:r>
-        <w:fldChar w:fldCharType="separate"/>
-      </w:r>
-      <w:r>
-        <w:rPr>
-          <w:rStyle w:val="Hyperlink"/>
-          <w:lang w:val="ro-RO"/>
-        </w:rPr>
-        <w:t>https://github.com/MunMihai/Anul4/tree/8c7af8c43b8c728ff28e1ee6c75a63f997659015/Semestrul_7/Internetul_Lucrurilor%20(IoT)/Laborator/Laborator3</w:t>
-      </w:r>
-      <w:r>
-        <w:rPr>
-          <w:rStyle w:val="Hyperlink"/>
-          <w:lang w:val="ro-RO"/>
-        </w:rPr>
-        <w:fldChar w:fldCharType="end"/>
-      </w:r>
+      <w:hyperlink r:id="rId16" w:history="1">
+        <w:r>
+          <w:rPr>
+            <w:rStyle w:val="Hyperlink"/>
+            <w:lang w:val="ro-RO"/>
+          </w:rPr>
+          <w:t>https://github.com/MunMihai/Anul4/tree/8c7af8c43b8c728ff28e1ee6c75a63f997659015/Semestrul_7/Internetul_Lucrurilor%20(IoT)/Laborator/Laborator3</w:t>
+        </w:r>
+      </w:hyperlink>
       <w:r>
         <w:rPr>
           <w:lang w:val="ro-RO"/>
@@ -14999,18 +15144,8 @@
         <w:t>}</w:t>
       </w:r>
     </w:p>
-    <w:p>
-      <w:pPr>
-        <w:pStyle w:val="Codsurs"/>
-      </w:pPr>
-    </w:p>
-    <w:p>
-      <w:pPr>
-        <w:pStyle w:val="Codsurs"/>
-      </w:pPr>
-    </w:p>
     <w:sectPr>
-      <w:footerReference w:type="default" r:id="rId16"/>
+      <w:footerReference w:type="default" r:id="rId17"/>
       <w:type w:val="continuous"/>
       <w:pgSz w:w="12240" w:h="15840"/>
       <w:pgMar w:top="1134" w:right="567" w:bottom="1134" w:left="1134" w:header="720" w:footer="720" w:gutter="0"/>
@@ -20307,6 +20442,7 @@
   <w:style w:type="character" w:default="1" w:styleId="DefaultParagraphFont">
     <w:name w:val="Default Paragraph Font"/>
     <w:uiPriority w:val="1"/>
+    <w:semiHidden/>
     <w:unhideWhenUsed/>
   </w:style>
   <w:style w:type="table" w:default="1" w:styleId="TableNormal">

</xml_diff>